<commit_message>
keyword and id code added
</commit_message>
<xml_diff>
--- a/Lexical-Analyzer_ 4003613055_MehrAzin-Marzough.docx
+++ b/Lexical-Analyzer_ 4003613055_MehrAzin-Marzough.docx
@@ -291,225 +291,308 @@
     </w:p>
     <w:p>
       <w:pPr>
+        <w:shd w:val="clear" w:color="auto" w:fill="1E1F22"/>
+        <w:tabs>
+          <w:tab w:val="left" w:pos="916"/>
+          <w:tab w:val="left" w:pos="1832"/>
+          <w:tab w:val="left" w:pos="2748"/>
+          <w:tab w:val="left" w:pos="3664"/>
+          <w:tab w:val="left" w:pos="4580"/>
+          <w:tab w:val="left" w:pos="5496"/>
+          <w:tab w:val="left" w:pos="6412"/>
+          <w:tab w:val="left" w:pos="7328"/>
+          <w:tab w:val="left" w:pos="8244"/>
+          <w:tab w:val="left" w:pos="9160"/>
+          <w:tab w:val="left" w:pos="10076"/>
+          <w:tab w:val="left" w:pos="10992"/>
+          <w:tab w:val="left" w:pos="11908"/>
+          <w:tab w:val="left" w:pos="12824"/>
+          <w:tab w:val="left" w:pos="13740"/>
+          <w:tab w:val="left" w:pos="14656"/>
+        </w:tabs>
         <w:bidi w:val="0"/>
-        <w:rPr>
-          <w:rFonts w:ascii="Inter" w:hAnsi="Inter"/>
-          <w:color w:val="BCBEC4"/>
-          <w:sz w:val="24"/>
-          <w:szCs w:val="24"/>
-          <w:rtl/>
-        </w:rPr>
-      </w:pPr>
-      <w:r>
-        <w:rPr>
-          <w:rFonts w:ascii="Inter" w:hAnsi="Inter"/>
-          <w:color w:val="BCBEC4"/>
-          <w:sz w:val="24"/>
-          <w:szCs w:val="24"/>
+        <w:spacing w:after="0" w:line="240" w:lineRule="auto"/>
+        <w:rPr>
+          <w:rFonts w:ascii="Inter" w:eastAsia="Times New Roman" w:hAnsi="Inter" w:cs="Courier New"/>
+          <w:color w:val="BCBEC4"/>
+          <w:kern w:val="0"/>
+          <w:sz w:val="20"/>
+          <w:szCs w:val="20"/>
+          <w14:ligatures w14:val="none"/>
+        </w:rPr>
+      </w:pPr>
+      <w:r>
+        <w:rPr>
+          <w:rFonts w:ascii="Inter" w:eastAsia="Times New Roman" w:hAnsi="Inter" w:cs="Courier New"/>
+          <w:color w:val="BCBEC4"/>
+          <w:kern w:val="0"/>
+          <w:sz w:val="20"/>
+          <w:szCs w:val="20"/>
+          <w14:ligatures w14:val="none"/>
         </w:rPr>
         <w:t>KW = {</w:t>
       </w:r>
       <w:r>
         <w:rPr>
-          <w:rFonts w:ascii="Inter" w:hAnsi="Inter"/>
-          <w:sz w:val="24"/>
-          <w:szCs w:val="24"/>
+          <w:rFonts w:ascii="Inter" w:eastAsia="Times New Roman" w:hAnsi="Inter" w:cs="Courier New"/>
+          <w:color w:val="6AAB73"/>
+          <w:kern w:val="0"/>
+          <w:sz w:val="20"/>
+          <w:szCs w:val="20"/>
+          <w14:ligatures w14:val="none"/>
         </w:rPr>
         <w:t>"bool"</w:t>
       </w:r>
       <w:r>
         <w:rPr>
-          <w:rFonts w:ascii="Inter" w:hAnsi="Inter"/>
-          <w:color w:val="BCBEC4"/>
-          <w:sz w:val="24"/>
-          <w:szCs w:val="24"/>
+          <w:rFonts w:ascii="Inter" w:eastAsia="Times New Roman" w:hAnsi="Inter" w:cs="Courier New"/>
+          <w:color w:val="BCBEC4"/>
+          <w:kern w:val="0"/>
+          <w:sz w:val="20"/>
+          <w:szCs w:val="20"/>
+          <w14:ligatures w14:val="none"/>
         </w:rPr>
         <w:t xml:space="preserve">, </w:t>
       </w:r>
       <w:r>
         <w:rPr>
-          <w:rFonts w:ascii="Inter" w:hAnsi="Inter"/>
-          <w:sz w:val="24"/>
-          <w:szCs w:val="24"/>
+          <w:rFonts w:ascii="Inter" w:eastAsia="Times New Roman" w:hAnsi="Inter" w:cs="Courier New"/>
+          <w:color w:val="6AAB73"/>
+          <w:kern w:val="0"/>
+          <w:sz w:val="20"/>
+          <w:szCs w:val="20"/>
+          <w14:ligatures w14:val="none"/>
         </w:rPr>
         <w:t>"break"</w:t>
       </w:r>
       <w:r>
         <w:rPr>
-          <w:rFonts w:ascii="Inter" w:hAnsi="Inter"/>
-          <w:color w:val="BCBEC4"/>
-          <w:sz w:val="24"/>
-          <w:szCs w:val="24"/>
+          <w:rFonts w:ascii="Inter" w:eastAsia="Times New Roman" w:hAnsi="Inter" w:cs="Courier New"/>
+          <w:color w:val="BCBEC4"/>
+          <w:kern w:val="0"/>
+          <w:sz w:val="20"/>
+          <w:szCs w:val="20"/>
+          <w14:ligatures w14:val="none"/>
         </w:rPr>
         <w:t xml:space="preserve">, </w:t>
       </w:r>
       <w:r>
         <w:rPr>
-          <w:rFonts w:ascii="Inter" w:hAnsi="Inter"/>
-          <w:sz w:val="24"/>
-          <w:szCs w:val="24"/>
+          <w:rFonts w:ascii="Inter" w:eastAsia="Times New Roman" w:hAnsi="Inter" w:cs="Courier New"/>
+          <w:color w:val="6AAB73"/>
+          <w:kern w:val="0"/>
+          <w:sz w:val="20"/>
+          <w:szCs w:val="20"/>
+          <w14:ligatures w14:val="none"/>
         </w:rPr>
         <w:t>"char"</w:t>
       </w:r>
       <w:r>
         <w:rPr>
-          <w:rFonts w:ascii="Inter" w:hAnsi="Inter"/>
-          <w:color w:val="BCBEC4"/>
-          <w:sz w:val="24"/>
-          <w:szCs w:val="24"/>
+          <w:rFonts w:ascii="Inter" w:eastAsia="Times New Roman" w:hAnsi="Inter" w:cs="Courier New"/>
+          <w:color w:val="BCBEC4"/>
+          <w:kern w:val="0"/>
+          <w:sz w:val="20"/>
+          <w:szCs w:val="20"/>
+          <w14:ligatures w14:val="none"/>
         </w:rPr>
         <w:t xml:space="preserve">, </w:t>
       </w:r>
       <w:r>
         <w:rPr>
-          <w:rFonts w:ascii="Inter" w:hAnsi="Inter"/>
-          <w:sz w:val="24"/>
-          <w:szCs w:val="24"/>
+          <w:rFonts w:ascii="Inter" w:eastAsia="Times New Roman" w:hAnsi="Inter" w:cs="Courier New"/>
+          <w:color w:val="6AAB73"/>
+          <w:kern w:val="0"/>
+          <w:sz w:val="20"/>
+          <w:szCs w:val="20"/>
+          <w14:ligatures w14:val="none"/>
         </w:rPr>
         <w:t>"continue"</w:t>
       </w:r>
       <w:r>
         <w:rPr>
-          <w:rFonts w:ascii="Inter" w:hAnsi="Inter"/>
-          <w:color w:val="BCBEC4"/>
-          <w:sz w:val="24"/>
-          <w:szCs w:val="24"/>
+          <w:rFonts w:ascii="Inter" w:eastAsia="Times New Roman" w:hAnsi="Inter" w:cs="Courier New"/>
+          <w:color w:val="BCBEC4"/>
+          <w:kern w:val="0"/>
+          <w:sz w:val="20"/>
+          <w:szCs w:val="20"/>
+          <w14:ligatures w14:val="none"/>
         </w:rPr>
         <w:t xml:space="preserve">, </w:t>
       </w:r>
       <w:r>
         <w:rPr>
-          <w:rFonts w:ascii="Inter" w:hAnsi="Inter"/>
-          <w:sz w:val="24"/>
-          <w:szCs w:val="24"/>
+          <w:rFonts w:ascii="Inter" w:eastAsia="Times New Roman" w:hAnsi="Inter" w:cs="Courier New"/>
+          <w:color w:val="6AAB73"/>
+          <w:kern w:val="0"/>
+          <w:sz w:val="20"/>
+          <w:szCs w:val="20"/>
+          <w14:ligatures w14:val="none"/>
         </w:rPr>
         <w:t>"else"</w:t>
       </w:r>
       <w:r>
         <w:rPr>
-          <w:rFonts w:ascii="Inter" w:hAnsi="Inter"/>
-          <w:color w:val="BCBEC4"/>
-          <w:sz w:val="24"/>
-          <w:szCs w:val="24"/>
+          <w:rFonts w:ascii="Inter" w:eastAsia="Times New Roman" w:hAnsi="Inter" w:cs="Courier New"/>
+          <w:color w:val="BCBEC4"/>
+          <w:kern w:val="0"/>
+          <w:sz w:val="20"/>
+          <w:szCs w:val="20"/>
+          <w14:ligatures w14:val="none"/>
         </w:rPr>
         <w:t xml:space="preserve">, </w:t>
       </w:r>
       <w:r>
         <w:rPr>
-          <w:rFonts w:ascii="Inter" w:hAnsi="Inter"/>
-          <w:sz w:val="24"/>
-          <w:szCs w:val="24"/>
+          <w:rFonts w:ascii="Inter" w:eastAsia="Times New Roman" w:hAnsi="Inter" w:cs="Courier New"/>
+          <w:color w:val="6AAB73"/>
+          <w:kern w:val="0"/>
+          <w:sz w:val="20"/>
+          <w:szCs w:val="20"/>
+          <w14:ligatures w14:val="none"/>
         </w:rPr>
         <w:t>"false"</w:t>
       </w:r>
       <w:r>
         <w:rPr>
-          <w:rFonts w:ascii="Inter" w:hAnsi="Inter"/>
-          <w:color w:val="BCBEC4"/>
-          <w:sz w:val="24"/>
-          <w:szCs w:val="24"/>
+          <w:rFonts w:ascii="Inter" w:eastAsia="Times New Roman" w:hAnsi="Inter" w:cs="Courier New"/>
+          <w:color w:val="BCBEC4"/>
+          <w:kern w:val="0"/>
+          <w:sz w:val="20"/>
+          <w:szCs w:val="20"/>
+          <w14:ligatures w14:val="none"/>
         </w:rPr>
         <w:t xml:space="preserve">, </w:t>
       </w:r>
       <w:r>
         <w:rPr>
-          <w:rFonts w:ascii="Inter" w:hAnsi="Inter"/>
-          <w:sz w:val="24"/>
-          <w:szCs w:val="24"/>
+          <w:rFonts w:ascii="Inter" w:eastAsia="Times New Roman" w:hAnsi="Inter" w:cs="Courier New"/>
+          <w:color w:val="6AAB73"/>
+          <w:kern w:val="0"/>
+          <w:sz w:val="20"/>
+          <w:szCs w:val="20"/>
+          <w14:ligatures w14:val="none"/>
         </w:rPr>
         <w:t>"for"</w:t>
       </w:r>
       <w:r>
         <w:rPr>
-          <w:rFonts w:ascii="Inter" w:hAnsi="Inter"/>
-          <w:color w:val="BCBEC4"/>
-          <w:sz w:val="24"/>
-          <w:szCs w:val="24"/>
+          <w:rFonts w:ascii="Inter" w:eastAsia="Times New Roman" w:hAnsi="Inter" w:cs="Courier New"/>
+          <w:color w:val="BCBEC4"/>
+          <w:kern w:val="0"/>
+          <w:sz w:val="20"/>
+          <w:szCs w:val="20"/>
+          <w14:ligatures w14:val="none"/>
         </w:rPr>
         <w:t xml:space="preserve">, </w:t>
       </w:r>
       <w:r>
         <w:rPr>
-          <w:rFonts w:ascii="Inter" w:hAnsi="Inter"/>
-          <w:sz w:val="24"/>
-          <w:szCs w:val="24"/>
+          <w:rFonts w:ascii="Inter" w:eastAsia="Times New Roman" w:hAnsi="Inter" w:cs="Courier New"/>
+          <w:color w:val="6AAB73"/>
+          <w:kern w:val="0"/>
+          <w:sz w:val="20"/>
+          <w:szCs w:val="20"/>
+          <w14:ligatures w14:val="none"/>
         </w:rPr>
         <w:t>"if"</w:t>
       </w:r>
       <w:r>
         <w:rPr>
-          <w:rFonts w:ascii="Inter" w:hAnsi="Inter"/>
-          <w:color w:val="BCBEC4"/>
-          <w:sz w:val="24"/>
-          <w:szCs w:val="24"/>
+          <w:rFonts w:ascii="Inter" w:eastAsia="Times New Roman" w:hAnsi="Inter" w:cs="Courier New"/>
+          <w:color w:val="BCBEC4"/>
+          <w:kern w:val="0"/>
+          <w:sz w:val="20"/>
+          <w:szCs w:val="20"/>
+          <w14:ligatures w14:val="none"/>
         </w:rPr>
         <w:t xml:space="preserve">, </w:t>
       </w:r>
       <w:r>
         <w:rPr>
-          <w:rFonts w:ascii="Inter" w:hAnsi="Inter"/>
-          <w:sz w:val="24"/>
-          <w:szCs w:val="24"/>
+          <w:rFonts w:ascii="Inter" w:eastAsia="Times New Roman" w:hAnsi="Inter" w:cs="Courier New"/>
+          <w:color w:val="6AAB73"/>
+          <w:kern w:val="0"/>
+          <w:sz w:val="20"/>
+          <w:szCs w:val="20"/>
+          <w14:ligatures w14:val="none"/>
         </w:rPr>
         <w:t>"int"</w:t>
       </w:r>
       <w:r>
         <w:rPr>
-          <w:rFonts w:ascii="Inter" w:hAnsi="Inter"/>
-          <w:color w:val="BCBEC4"/>
-          <w:sz w:val="24"/>
-          <w:szCs w:val="24"/>
+          <w:rFonts w:ascii="Inter" w:eastAsia="Times New Roman" w:hAnsi="Inter" w:cs="Courier New"/>
+          <w:color w:val="BCBEC4"/>
+          <w:kern w:val="0"/>
+          <w:sz w:val="20"/>
+          <w:szCs w:val="20"/>
+          <w14:ligatures w14:val="none"/>
         </w:rPr>
         <w:t xml:space="preserve">, </w:t>
       </w:r>
       <w:r>
         <w:rPr>
-          <w:rFonts w:ascii="Inter" w:hAnsi="Inter"/>
-          <w:sz w:val="24"/>
-          <w:szCs w:val="24"/>
+          <w:rFonts w:ascii="Inter" w:eastAsia="Times New Roman" w:hAnsi="Inter" w:cs="Courier New"/>
+          <w:color w:val="6AAB73"/>
+          <w:kern w:val="0"/>
+          <w:sz w:val="20"/>
+          <w:szCs w:val="20"/>
+          <w14:ligatures w14:val="none"/>
         </w:rPr>
         <w:t>"print"</w:t>
       </w:r>
       <w:r>
         <w:rPr>
-          <w:rFonts w:ascii="Inter" w:hAnsi="Inter"/>
-          <w:color w:val="BCBEC4"/>
-          <w:sz w:val="24"/>
-          <w:szCs w:val="24"/>
+          <w:rFonts w:ascii="Inter" w:eastAsia="Times New Roman" w:hAnsi="Inter" w:cs="Courier New"/>
+          <w:color w:val="BCBEC4"/>
+          <w:kern w:val="0"/>
+          <w:sz w:val="20"/>
+          <w:szCs w:val="20"/>
+          <w14:ligatures w14:val="none"/>
         </w:rPr>
         <w:t xml:space="preserve">, </w:t>
       </w:r>
       <w:r>
         <w:rPr>
-          <w:rFonts w:ascii="Inter" w:hAnsi="Inter"/>
-          <w:sz w:val="24"/>
-          <w:szCs w:val="24"/>
+          <w:rFonts w:ascii="Inter" w:eastAsia="Times New Roman" w:hAnsi="Inter" w:cs="Courier New"/>
+          <w:color w:val="6AAB73"/>
+          <w:kern w:val="0"/>
+          <w:sz w:val="20"/>
+          <w:szCs w:val="20"/>
+          <w14:ligatures w14:val="none"/>
         </w:rPr>
         <w:t>"return"</w:t>
       </w:r>
       <w:r>
         <w:rPr>
-          <w:rFonts w:ascii="Inter" w:hAnsi="Inter"/>
-          <w:color w:val="BCBEC4"/>
-          <w:sz w:val="24"/>
-          <w:szCs w:val="24"/>
+          <w:rFonts w:ascii="Inter" w:eastAsia="Times New Roman" w:hAnsi="Inter" w:cs="Courier New"/>
+          <w:color w:val="BCBEC4"/>
+          <w:kern w:val="0"/>
+          <w:sz w:val="20"/>
+          <w:szCs w:val="20"/>
+          <w14:ligatures w14:val="none"/>
         </w:rPr>
         <w:t xml:space="preserve">, </w:t>
       </w:r>
       <w:r>
         <w:rPr>
-          <w:rFonts w:ascii="Inter" w:hAnsi="Inter"/>
-          <w:sz w:val="24"/>
-          <w:szCs w:val="24"/>
+          <w:rFonts w:ascii="Inter" w:eastAsia="Times New Roman" w:hAnsi="Inter" w:cs="Courier New"/>
+          <w:color w:val="6AAB73"/>
+          <w:kern w:val="0"/>
+          <w:sz w:val="20"/>
+          <w:szCs w:val="20"/>
+          <w14:ligatures w14:val="none"/>
         </w:rPr>
         <w:t>"true"</w:t>
       </w:r>
       <w:r>
         <w:rPr>
-          <w:rFonts w:ascii="Inter" w:hAnsi="Inter"/>
-          <w:color w:val="BCBEC4"/>
-          <w:sz w:val="24"/>
-          <w:szCs w:val="24"/>
+          <w:rFonts w:ascii="Inter" w:eastAsia="Times New Roman" w:hAnsi="Inter" w:cs="Courier New"/>
+          <w:color w:val="BCBEC4"/>
+          <w:kern w:val="0"/>
+          <w:sz w:val="20"/>
+          <w:szCs w:val="20"/>
+          <w14:ligatures w14:val="none"/>
         </w:rPr>
         <w:t>}</w:t>
       </w:r>
@@ -695,6 +778,7 @@
           <w:lang w:bidi="fa-IR"/>
         </w:rPr>
       </w:pPr>
+      <w:proofErr w:type="spellStart"/>
       <w:r>
         <w:rPr>
           <w:rFonts w:ascii="Inter" w:hAnsi="Inter"/>
@@ -702,7 +786,17 @@
           <w:szCs w:val="24"/>
           <w:lang w:bidi="fa-IR"/>
         </w:rPr>
-        <w:t xml:space="preserve">id </w:t>
+        <w:t>letter_digit</w:t>
+      </w:r>
+      <w:proofErr w:type="spellEnd"/>
+      <w:r>
+        <w:rPr>
+          <w:rFonts w:ascii="Inter" w:hAnsi="Inter"/>
+          <w:sz w:val="24"/>
+          <w:szCs w:val="24"/>
+          <w:lang w:bidi="fa-IR"/>
+        </w:rPr>
+        <w:t xml:space="preserve"> </w:t>
       </w:r>
       <m:oMath>
         <m:r>
@@ -717,22 +811,71 @@
       </m:oMath>
       <w:r>
         <w:rPr>
-          <w:rFonts w:ascii="Inter" w:hAnsi="Inter"/>
+          <w:rFonts w:ascii="Inter" w:eastAsiaTheme="minorEastAsia" w:hAnsi="Inter"/>
           <w:sz w:val="24"/>
           <w:szCs w:val="24"/>
           <w:lang w:bidi="fa-IR"/>
         </w:rPr>
-        <w:t xml:space="preserve"> letter_ (letter</w:t>
-      </w:r>
-      <w:proofErr w:type="gramStart"/>
-      <w:r>
+        <w:t xml:space="preserve"> letter_ | digit</w:t>
+      </w:r>
+    </w:p>
+    <w:p>
+      <w:pPr>
+        <w:bidi w:val="0"/>
         <w:rPr>
           <w:rFonts w:ascii="Inter" w:hAnsi="Inter"/>
           <w:sz w:val="24"/>
           <w:szCs w:val="24"/>
           <w:lang w:bidi="fa-IR"/>
         </w:rPr>
-        <w:t>_)*</w:t>
+      </w:pPr>
+      <w:r>
+        <w:rPr>
+          <w:rFonts w:ascii="Inter" w:hAnsi="Inter"/>
+          <w:sz w:val="24"/>
+          <w:szCs w:val="24"/>
+          <w:lang w:bidi="fa-IR"/>
+        </w:rPr>
+        <w:t xml:space="preserve">id </w:t>
+      </w:r>
+      <m:oMath>
+        <m:r>
+          <w:rPr>
+            <w:rFonts w:ascii="Cambria Math" w:hAnsi="Cambria Math"/>
+            <w:sz w:val="24"/>
+            <w:szCs w:val="24"/>
+            <w:lang w:bidi="fa-IR"/>
+          </w:rPr>
+          <m:t>→</m:t>
+        </m:r>
+      </m:oMath>
+      <w:r>
+        <w:rPr>
+          <w:rFonts w:ascii="Inter" w:hAnsi="Inter"/>
+          <w:sz w:val="24"/>
+          <w:szCs w:val="24"/>
+          <w:lang w:bidi="fa-IR"/>
+        </w:rPr>
+        <w:t xml:space="preserve"> letter_ (letter_</w:t>
+      </w:r>
+      <w:proofErr w:type="gramStart"/>
+      <w:r>
+        <w:rPr>
+          <w:rFonts w:ascii="Inter" w:hAnsi="Inter"/>
+          <w:sz w:val="24"/>
+          <w:szCs w:val="24"/>
+          <w:lang w:bidi="fa-IR"/>
+        </w:rPr>
+        <w:t>digit</w:t>
+      </w:r>
+      <w:r>
+        <w:rPr>
+          <w:rFonts w:ascii="Inter" w:hAnsi="Inter"/>
+          <w:sz w:val="24"/>
+          <w:szCs w:val="24"/>
+          <w:lang w:bidi="fa-IR"/>
+        </w:rPr>
+        <w:t>)*</w:t>
       </w:r>
       <w:proofErr w:type="gramEnd"/>
     </w:p>
@@ -764,10 +907,10 @@
           <w:lang w:val="ar-SA"/>
         </w:rPr>
         <w:drawing>
-          <wp:inline distT="0" distB="0" distL="0" distR="0" wp14:anchorId="40D7FE89" wp14:editId="25530178">
-            <wp:extent cx="4179600" cy="2131328"/>
-            <wp:effectExtent l="0" t="0" r="0" b="2540"/>
-            <wp:docPr id="721428137" name="Picture 2" descr="A diagram of a diagram&#10;&#10;Description automatically generated"/>
+          <wp:inline distT="0" distB="0" distL="0" distR="0" wp14:anchorId="53B7AAFC" wp14:editId="5A37665A">
+            <wp:extent cx="5943600" cy="3030855"/>
+            <wp:effectExtent l="0" t="0" r="0" b="0"/>
+            <wp:docPr id="326815105" name="Picture 1" descr="A diagram of a diagram&#10;&#10;Description automatically generated"/>
             <wp:cNvGraphicFramePr>
               <a:graphicFrameLocks xmlns:a="http://schemas.openxmlformats.org/drawingml/2006/main" noChangeAspect="1"/>
             </wp:cNvGraphicFramePr>
@@ -775,11 +918,11 @@
               <a:graphicData uri="http://schemas.openxmlformats.org/drawingml/2006/picture">
                 <pic:pic xmlns:pic="http://schemas.openxmlformats.org/drawingml/2006/picture">
                   <pic:nvPicPr>
-                    <pic:cNvPr id="721428137" name="Picture 2" descr="A diagram of a diagram&#10;&#10;Description automatically generated"/>
+                    <pic:cNvPr id="326815105" name="Picture 1" descr="A diagram of a diagram&#10;&#10;Description automatically generated"/>
                     <pic:cNvPicPr/>
                   </pic:nvPicPr>
                   <pic:blipFill>
-                    <a:blip r:embed="rId5" cstate="print">
+                    <a:blip r:embed="rId5">
                       <a:duotone>
                         <a:schemeClr val="accent1">
                           <a:shade val="45000"/>
@@ -800,7 +943,7 @@
                   <pic:spPr>
                     <a:xfrm>
                       <a:off x="0" y="0"/>
-                      <a:ext cx="4190362" cy="2136816"/>
+                      <a:ext cx="5943600" cy="3030855"/>
                     </a:xfrm>
                     <a:prstGeom prst="rect">
                       <a:avLst/>
@@ -816,7 +959,6 @@
     <w:p>
       <w:pPr>
         <w:rPr>
-          <w:rtl/>
           <w:lang w:bidi="fa-IR"/>
         </w:rPr>
       </w:pPr>
@@ -827,6 +969,2272 @@
           <w:lang w:bidi="fa-IR"/>
         </w:rPr>
         <w:t>برای این‌که هیچ کلمه‌ی کلیدی‌ای به عنوان شناسه معرفی نشود باید در نهایت همه شناسه‌ها را با لیست کلمات کلیدی مقایسه کرد و در صورت شباهت،‌ عبارت را به عنوان کلمه کلیدی معرفی کنیم.</w:t>
+      </w:r>
+    </w:p>
+    <w:p>
+      <w:pPr>
+        <w:pStyle w:val="Heading2"/>
+      </w:pPr>
+      <w:r>
+        <w:rPr>
+          <w:rFonts w:hint="cs"/>
+          <w:rtl/>
+        </w:rPr>
+        <w:t>کد</w:t>
+      </w:r>
+    </w:p>
+    <w:p>
+      <w:pPr>
+        <w:rPr>
+          <w:rtl/>
+          <w:lang w:bidi="fa-IR"/>
+        </w:rPr>
+      </w:pPr>
+      <w:r>
+        <w:rPr>
+          <w:rFonts w:hint="cs"/>
+          <w:rtl/>
+          <w:lang w:bidi="fa-IR"/>
+        </w:rPr>
+        <w:t xml:space="preserve">ترمینال‌های مورد استفاده‌ی تابع </w:t>
+      </w:r>
+      <w:proofErr w:type="spellStart"/>
+      <w:r>
+        <w:rPr>
+          <w:lang w:bidi="fa-IR"/>
+        </w:rPr>
+        <w:t>get_ids_or_keywords</w:t>
+      </w:r>
+      <w:proofErr w:type="spellEnd"/>
+      <w:r>
+        <w:rPr>
+          <w:rFonts w:hint="cs"/>
+          <w:rtl/>
+          <w:lang w:bidi="fa-IR"/>
+        </w:rPr>
+        <w:t xml:space="preserve"> :</w:t>
+      </w:r>
+    </w:p>
+    <w:p>
+      <w:pPr>
+        <w:shd w:val="clear" w:color="auto" w:fill="1E1F22"/>
+        <w:tabs>
+          <w:tab w:val="left" w:pos="916"/>
+          <w:tab w:val="left" w:pos="1832"/>
+          <w:tab w:val="left" w:pos="2748"/>
+          <w:tab w:val="left" w:pos="3664"/>
+          <w:tab w:val="left" w:pos="4580"/>
+          <w:tab w:val="left" w:pos="5496"/>
+          <w:tab w:val="left" w:pos="6412"/>
+          <w:tab w:val="left" w:pos="7328"/>
+          <w:tab w:val="left" w:pos="8244"/>
+          <w:tab w:val="left" w:pos="9160"/>
+          <w:tab w:val="left" w:pos="10076"/>
+          <w:tab w:val="left" w:pos="10992"/>
+          <w:tab w:val="left" w:pos="11908"/>
+          <w:tab w:val="left" w:pos="12824"/>
+          <w:tab w:val="left" w:pos="13740"/>
+          <w:tab w:val="left" w:pos="14656"/>
+        </w:tabs>
+        <w:bidi w:val="0"/>
+        <w:spacing w:after="0" w:line="240" w:lineRule="auto"/>
+        <w:rPr>
+          <w:rFonts w:ascii="Inter" w:eastAsia="Times New Roman" w:hAnsi="Inter" w:cs="Courier New"/>
+          <w:color w:val="BCBEC4"/>
+          <w:kern w:val="0"/>
+          <w:sz w:val="20"/>
+          <w:szCs w:val="20"/>
+          <w14:ligatures w14:val="none"/>
+        </w:rPr>
+      </w:pPr>
+      <w:r>
+        <w:rPr>
+          <w:rFonts w:ascii="Inter" w:eastAsia="Times New Roman" w:hAnsi="Inter" w:cs="Courier New"/>
+          <w:color w:val="BCBEC4"/>
+          <w:kern w:val="0"/>
+          <w:sz w:val="20"/>
+          <w:szCs w:val="20"/>
+          <w14:ligatures w14:val="none"/>
+        </w:rPr>
+        <w:t>KW = {</w:t>
+      </w:r>
+      <w:r>
+        <w:rPr>
+          <w:rFonts w:ascii="Inter" w:eastAsia="Times New Roman" w:hAnsi="Inter" w:cs="Courier New"/>
+          <w:color w:val="6AAB73"/>
+          <w:kern w:val="0"/>
+          <w:sz w:val="20"/>
+          <w:szCs w:val="20"/>
+          <w14:ligatures w14:val="none"/>
+        </w:rPr>
+        <w:t>"bool"</w:t>
+      </w:r>
+      <w:r>
+        <w:rPr>
+          <w:rFonts w:ascii="Inter" w:eastAsia="Times New Roman" w:hAnsi="Inter" w:cs="Courier New"/>
+          <w:color w:val="BCBEC4"/>
+          <w:kern w:val="0"/>
+          <w:sz w:val="20"/>
+          <w:szCs w:val="20"/>
+          <w14:ligatures w14:val="none"/>
+        </w:rPr>
+        <w:t xml:space="preserve">, </w:t>
+      </w:r>
+      <w:r>
+        <w:rPr>
+          <w:rFonts w:ascii="Inter" w:eastAsia="Times New Roman" w:hAnsi="Inter" w:cs="Courier New"/>
+          <w:color w:val="6AAB73"/>
+          <w:kern w:val="0"/>
+          <w:sz w:val="20"/>
+          <w:szCs w:val="20"/>
+          <w14:ligatures w14:val="none"/>
+        </w:rPr>
+        <w:t>"break"</w:t>
+      </w:r>
+      <w:r>
+        <w:rPr>
+          <w:rFonts w:ascii="Inter" w:eastAsia="Times New Roman" w:hAnsi="Inter" w:cs="Courier New"/>
+          <w:color w:val="BCBEC4"/>
+          <w:kern w:val="0"/>
+          <w:sz w:val="20"/>
+          <w:szCs w:val="20"/>
+          <w14:ligatures w14:val="none"/>
+        </w:rPr>
+        <w:t xml:space="preserve">, </w:t>
+      </w:r>
+      <w:r>
+        <w:rPr>
+          <w:rFonts w:ascii="Inter" w:eastAsia="Times New Roman" w:hAnsi="Inter" w:cs="Courier New"/>
+          <w:color w:val="6AAB73"/>
+          <w:kern w:val="0"/>
+          <w:sz w:val="20"/>
+          <w:szCs w:val="20"/>
+          <w14:ligatures w14:val="none"/>
+        </w:rPr>
+        <w:t>"char"</w:t>
+      </w:r>
+      <w:r>
+        <w:rPr>
+          <w:rFonts w:ascii="Inter" w:eastAsia="Times New Roman" w:hAnsi="Inter" w:cs="Courier New"/>
+          <w:color w:val="BCBEC4"/>
+          <w:kern w:val="0"/>
+          <w:sz w:val="20"/>
+          <w:szCs w:val="20"/>
+          <w14:ligatures w14:val="none"/>
+        </w:rPr>
+        <w:t xml:space="preserve">, </w:t>
+      </w:r>
+      <w:r>
+        <w:rPr>
+          <w:rFonts w:ascii="Inter" w:eastAsia="Times New Roman" w:hAnsi="Inter" w:cs="Courier New"/>
+          <w:color w:val="6AAB73"/>
+          <w:kern w:val="0"/>
+          <w:sz w:val="20"/>
+          <w:szCs w:val="20"/>
+          <w14:ligatures w14:val="none"/>
+        </w:rPr>
+        <w:t>"continue"</w:t>
+      </w:r>
+      <w:r>
+        <w:rPr>
+          <w:rFonts w:ascii="Inter" w:eastAsia="Times New Roman" w:hAnsi="Inter" w:cs="Courier New"/>
+          <w:color w:val="BCBEC4"/>
+          <w:kern w:val="0"/>
+          <w:sz w:val="20"/>
+          <w:szCs w:val="20"/>
+          <w14:ligatures w14:val="none"/>
+        </w:rPr>
+        <w:t xml:space="preserve">, </w:t>
+      </w:r>
+      <w:r>
+        <w:rPr>
+          <w:rFonts w:ascii="Inter" w:eastAsia="Times New Roman" w:hAnsi="Inter" w:cs="Courier New"/>
+          <w:color w:val="6AAB73"/>
+          <w:kern w:val="0"/>
+          <w:sz w:val="20"/>
+          <w:szCs w:val="20"/>
+          <w14:ligatures w14:val="none"/>
+        </w:rPr>
+        <w:t>"else"</w:t>
+      </w:r>
+      <w:r>
+        <w:rPr>
+          <w:rFonts w:ascii="Inter" w:eastAsia="Times New Roman" w:hAnsi="Inter" w:cs="Courier New"/>
+          <w:color w:val="BCBEC4"/>
+          <w:kern w:val="0"/>
+          <w:sz w:val="20"/>
+          <w:szCs w:val="20"/>
+          <w14:ligatures w14:val="none"/>
+        </w:rPr>
+        <w:t xml:space="preserve">, </w:t>
+      </w:r>
+      <w:r>
+        <w:rPr>
+          <w:rFonts w:ascii="Inter" w:eastAsia="Times New Roman" w:hAnsi="Inter" w:cs="Courier New"/>
+          <w:color w:val="6AAB73"/>
+          <w:kern w:val="0"/>
+          <w:sz w:val="20"/>
+          <w:szCs w:val="20"/>
+          <w14:ligatures w14:val="none"/>
+        </w:rPr>
+        <w:t>"false"</w:t>
+      </w:r>
+      <w:r>
+        <w:rPr>
+          <w:rFonts w:ascii="Inter" w:eastAsia="Times New Roman" w:hAnsi="Inter" w:cs="Courier New"/>
+          <w:color w:val="BCBEC4"/>
+          <w:kern w:val="0"/>
+          <w:sz w:val="20"/>
+          <w:szCs w:val="20"/>
+          <w14:ligatures w14:val="none"/>
+        </w:rPr>
+        <w:t xml:space="preserve">, </w:t>
+      </w:r>
+      <w:r>
+        <w:rPr>
+          <w:rFonts w:ascii="Inter" w:eastAsia="Times New Roman" w:hAnsi="Inter" w:cs="Courier New"/>
+          <w:color w:val="6AAB73"/>
+          <w:kern w:val="0"/>
+          <w:sz w:val="20"/>
+          <w:szCs w:val="20"/>
+          <w14:ligatures w14:val="none"/>
+        </w:rPr>
+        <w:t>"for"</w:t>
+      </w:r>
+      <w:r>
+        <w:rPr>
+          <w:rFonts w:ascii="Inter" w:eastAsia="Times New Roman" w:hAnsi="Inter" w:cs="Courier New"/>
+          <w:color w:val="BCBEC4"/>
+          <w:kern w:val="0"/>
+          <w:sz w:val="20"/>
+          <w:szCs w:val="20"/>
+          <w14:ligatures w14:val="none"/>
+        </w:rPr>
+        <w:t xml:space="preserve">, </w:t>
+      </w:r>
+      <w:r>
+        <w:rPr>
+          <w:rFonts w:ascii="Inter" w:eastAsia="Times New Roman" w:hAnsi="Inter" w:cs="Courier New"/>
+          <w:color w:val="6AAB73"/>
+          <w:kern w:val="0"/>
+          <w:sz w:val="20"/>
+          <w:szCs w:val="20"/>
+          <w14:ligatures w14:val="none"/>
+        </w:rPr>
+        <w:t>"if"</w:t>
+      </w:r>
+      <w:r>
+        <w:rPr>
+          <w:rFonts w:ascii="Inter" w:eastAsia="Times New Roman" w:hAnsi="Inter" w:cs="Courier New"/>
+          <w:color w:val="BCBEC4"/>
+          <w:kern w:val="0"/>
+          <w:sz w:val="20"/>
+          <w:szCs w:val="20"/>
+          <w14:ligatures w14:val="none"/>
+        </w:rPr>
+        <w:t xml:space="preserve">, </w:t>
+      </w:r>
+      <w:r>
+        <w:rPr>
+          <w:rFonts w:ascii="Inter" w:eastAsia="Times New Roman" w:hAnsi="Inter" w:cs="Courier New"/>
+          <w:color w:val="6AAB73"/>
+          <w:kern w:val="0"/>
+          <w:sz w:val="20"/>
+          <w:szCs w:val="20"/>
+          <w14:ligatures w14:val="none"/>
+        </w:rPr>
+        <w:t>"int"</w:t>
+      </w:r>
+      <w:r>
+        <w:rPr>
+          <w:rFonts w:ascii="Inter" w:eastAsia="Times New Roman" w:hAnsi="Inter" w:cs="Courier New"/>
+          <w:color w:val="BCBEC4"/>
+          <w:kern w:val="0"/>
+          <w:sz w:val="20"/>
+          <w:szCs w:val="20"/>
+          <w14:ligatures w14:val="none"/>
+        </w:rPr>
+        <w:t xml:space="preserve">, </w:t>
+      </w:r>
+      <w:r>
+        <w:rPr>
+          <w:rFonts w:ascii="Inter" w:eastAsia="Times New Roman" w:hAnsi="Inter" w:cs="Courier New"/>
+          <w:color w:val="6AAB73"/>
+          <w:kern w:val="0"/>
+          <w:sz w:val="20"/>
+          <w:szCs w:val="20"/>
+          <w14:ligatures w14:val="none"/>
+        </w:rPr>
+        <w:t>"print"</w:t>
+      </w:r>
+      <w:r>
+        <w:rPr>
+          <w:rFonts w:ascii="Inter" w:eastAsia="Times New Roman" w:hAnsi="Inter" w:cs="Courier New"/>
+          <w:color w:val="BCBEC4"/>
+          <w:kern w:val="0"/>
+          <w:sz w:val="20"/>
+          <w:szCs w:val="20"/>
+          <w14:ligatures w14:val="none"/>
+        </w:rPr>
+        <w:t xml:space="preserve">, </w:t>
+      </w:r>
+      <w:r>
+        <w:rPr>
+          <w:rFonts w:ascii="Inter" w:eastAsia="Times New Roman" w:hAnsi="Inter" w:cs="Courier New"/>
+          <w:color w:val="6AAB73"/>
+          <w:kern w:val="0"/>
+          <w:sz w:val="20"/>
+          <w:szCs w:val="20"/>
+          <w14:ligatures w14:val="none"/>
+        </w:rPr>
+        <w:t>"return"</w:t>
+      </w:r>
+      <w:r>
+        <w:rPr>
+          <w:rFonts w:ascii="Inter" w:eastAsia="Times New Roman" w:hAnsi="Inter" w:cs="Courier New"/>
+          <w:color w:val="BCBEC4"/>
+          <w:kern w:val="0"/>
+          <w:sz w:val="20"/>
+          <w:szCs w:val="20"/>
+          <w14:ligatures w14:val="none"/>
+        </w:rPr>
+        <w:t xml:space="preserve">, </w:t>
+      </w:r>
+      <w:r>
+        <w:rPr>
+          <w:rFonts w:ascii="Inter" w:eastAsia="Times New Roman" w:hAnsi="Inter" w:cs="Courier New"/>
+          <w:color w:val="6AAB73"/>
+          <w:kern w:val="0"/>
+          <w:sz w:val="20"/>
+          <w:szCs w:val="20"/>
+          <w14:ligatures w14:val="none"/>
+        </w:rPr>
+        <w:t>"true"</w:t>
+      </w:r>
+      <w:r>
+        <w:rPr>
+          <w:rFonts w:ascii="Inter" w:eastAsia="Times New Roman" w:hAnsi="Inter" w:cs="Courier New"/>
+          <w:color w:val="BCBEC4"/>
+          <w:kern w:val="0"/>
+          <w:sz w:val="20"/>
+          <w:szCs w:val="20"/>
+          <w14:ligatures w14:val="none"/>
+        </w:rPr>
+        <w:t>}</w:t>
+      </w:r>
+      <w:r>
+        <w:rPr>
+          <w:rFonts w:ascii="Inter" w:eastAsia="Times New Roman" w:hAnsi="Inter" w:cs="Courier New"/>
+          <w:color w:val="BCBEC4"/>
+          <w:kern w:val="0"/>
+          <w:sz w:val="20"/>
+          <w:szCs w:val="20"/>
+          <w14:ligatures w14:val="none"/>
+        </w:rPr>
+        <w:br/>
+        <w:t>digit = {</w:t>
+      </w:r>
+      <w:r>
+        <w:rPr>
+          <w:rFonts w:ascii="Inter" w:eastAsia="Times New Roman" w:hAnsi="Inter" w:cs="Courier New"/>
+          <w:color w:val="6AAB73"/>
+          <w:kern w:val="0"/>
+          <w:sz w:val="20"/>
+          <w:szCs w:val="20"/>
+          <w14:ligatures w14:val="none"/>
+        </w:rPr>
+        <w:t>"0"</w:t>
+      </w:r>
+      <w:r>
+        <w:rPr>
+          <w:rFonts w:ascii="Inter" w:eastAsia="Times New Roman" w:hAnsi="Inter" w:cs="Courier New"/>
+          <w:color w:val="BCBEC4"/>
+          <w:kern w:val="0"/>
+          <w:sz w:val="20"/>
+          <w:szCs w:val="20"/>
+          <w14:ligatures w14:val="none"/>
+        </w:rPr>
+        <w:t xml:space="preserve">, </w:t>
+      </w:r>
+      <w:r>
+        <w:rPr>
+          <w:rFonts w:ascii="Inter" w:eastAsia="Times New Roman" w:hAnsi="Inter" w:cs="Courier New"/>
+          <w:color w:val="6AAB73"/>
+          <w:kern w:val="0"/>
+          <w:sz w:val="20"/>
+          <w:szCs w:val="20"/>
+          <w14:ligatures w14:val="none"/>
+        </w:rPr>
+        <w:t>"1"</w:t>
+      </w:r>
+      <w:r>
+        <w:rPr>
+          <w:rFonts w:ascii="Inter" w:eastAsia="Times New Roman" w:hAnsi="Inter" w:cs="Courier New"/>
+          <w:color w:val="BCBEC4"/>
+          <w:kern w:val="0"/>
+          <w:sz w:val="20"/>
+          <w:szCs w:val="20"/>
+          <w14:ligatures w14:val="none"/>
+        </w:rPr>
+        <w:t xml:space="preserve">, </w:t>
+      </w:r>
+      <w:r>
+        <w:rPr>
+          <w:rFonts w:ascii="Inter" w:eastAsia="Times New Roman" w:hAnsi="Inter" w:cs="Courier New"/>
+          <w:color w:val="6AAB73"/>
+          <w:kern w:val="0"/>
+          <w:sz w:val="20"/>
+          <w:szCs w:val="20"/>
+          <w14:ligatures w14:val="none"/>
+        </w:rPr>
+        <w:t>"2"</w:t>
+      </w:r>
+      <w:r>
+        <w:rPr>
+          <w:rFonts w:ascii="Inter" w:eastAsia="Times New Roman" w:hAnsi="Inter" w:cs="Courier New"/>
+          <w:color w:val="BCBEC4"/>
+          <w:kern w:val="0"/>
+          <w:sz w:val="20"/>
+          <w:szCs w:val="20"/>
+          <w14:ligatures w14:val="none"/>
+        </w:rPr>
+        <w:t xml:space="preserve">, </w:t>
+      </w:r>
+      <w:r>
+        <w:rPr>
+          <w:rFonts w:ascii="Inter" w:eastAsia="Times New Roman" w:hAnsi="Inter" w:cs="Courier New"/>
+          <w:color w:val="6AAB73"/>
+          <w:kern w:val="0"/>
+          <w:sz w:val="20"/>
+          <w:szCs w:val="20"/>
+          <w14:ligatures w14:val="none"/>
+        </w:rPr>
+        <w:t>"3"</w:t>
+      </w:r>
+      <w:r>
+        <w:rPr>
+          <w:rFonts w:ascii="Inter" w:eastAsia="Times New Roman" w:hAnsi="Inter" w:cs="Courier New"/>
+          <w:color w:val="BCBEC4"/>
+          <w:kern w:val="0"/>
+          <w:sz w:val="20"/>
+          <w:szCs w:val="20"/>
+          <w14:ligatures w14:val="none"/>
+        </w:rPr>
+        <w:t xml:space="preserve">, </w:t>
+      </w:r>
+      <w:r>
+        <w:rPr>
+          <w:rFonts w:ascii="Inter" w:eastAsia="Times New Roman" w:hAnsi="Inter" w:cs="Courier New"/>
+          <w:color w:val="6AAB73"/>
+          <w:kern w:val="0"/>
+          <w:sz w:val="20"/>
+          <w:szCs w:val="20"/>
+          <w14:ligatures w14:val="none"/>
+        </w:rPr>
+        <w:t>"4"</w:t>
+      </w:r>
+      <w:r>
+        <w:rPr>
+          <w:rFonts w:ascii="Inter" w:eastAsia="Times New Roman" w:hAnsi="Inter" w:cs="Courier New"/>
+          <w:color w:val="BCBEC4"/>
+          <w:kern w:val="0"/>
+          <w:sz w:val="20"/>
+          <w:szCs w:val="20"/>
+          <w14:ligatures w14:val="none"/>
+        </w:rPr>
+        <w:t xml:space="preserve">, </w:t>
+      </w:r>
+      <w:r>
+        <w:rPr>
+          <w:rFonts w:ascii="Inter" w:eastAsia="Times New Roman" w:hAnsi="Inter" w:cs="Courier New"/>
+          <w:color w:val="6AAB73"/>
+          <w:kern w:val="0"/>
+          <w:sz w:val="20"/>
+          <w:szCs w:val="20"/>
+          <w14:ligatures w14:val="none"/>
+        </w:rPr>
+        <w:t>"5"</w:t>
+      </w:r>
+      <w:r>
+        <w:rPr>
+          <w:rFonts w:ascii="Inter" w:eastAsia="Times New Roman" w:hAnsi="Inter" w:cs="Courier New"/>
+          <w:color w:val="BCBEC4"/>
+          <w:kern w:val="0"/>
+          <w:sz w:val="20"/>
+          <w:szCs w:val="20"/>
+          <w14:ligatures w14:val="none"/>
+        </w:rPr>
+        <w:t xml:space="preserve">, </w:t>
+      </w:r>
+      <w:r>
+        <w:rPr>
+          <w:rFonts w:ascii="Inter" w:eastAsia="Times New Roman" w:hAnsi="Inter" w:cs="Courier New"/>
+          <w:color w:val="6AAB73"/>
+          <w:kern w:val="0"/>
+          <w:sz w:val="20"/>
+          <w:szCs w:val="20"/>
+          <w14:ligatures w14:val="none"/>
+        </w:rPr>
+        <w:t>"6"</w:t>
+      </w:r>
+      <w:r>
+        <w:rPr>
+          <w:rFonts w:ascii="Inter" w:eastAsia="Times New Roman" w:hAnsi="Inter" w:cs="Courier New"/>
+          <w:color w:val="BCBEC4"/>
+          <w:kern w:val="0"/>
+          <w:sz w:val="20"/>
+          <w:szCs w:val="20"/>
+          <w14:ligatures w14:val="none"/>
+        </w:rPr>
+        <w:t xml:space="preserve">, </w:t>
+      </w:r>
+      <w:r>
+        <w:rPr>
+          <w:rFonts w:ascii="Inter" w:eastAsia="Times New Roman" w:hAnsi="Inter" w:cs="Courier New"/>
+          <w:color w:val="6AAB73"/>
+          <w:kern w:val="0"/>
+          <w:sz w:val="20"/>
+          <w:szCs w:val="20"/>
+          <w14:ligatures w14:val="none"/>
+        </w:rPr>
+        <w:t>"7"</w:t>
+      </w:r>
+      <w:r>
+        <w:rPr>
+          <w:rFonts w:ascii="Inter" w:eastAsia="Times New Roman" w:hAnsi="Inter" w:cs="Courier New"/>
+          <w:color w:val="BCBEC4"/>
+          <w:kern w:val="0"/>
+          <w:sz w:val="20"/>
+          <w:szCs w:val="20"/>
+          <w14:ligatures w14:val="none"/>
+        </w:rPr>
+        <w:t xml:space="preserve">, </w:t>
+      </w:r>
+      <w:r>
+        <w:rPr>
+          <w:rFonts w:ascii="Inter" w:eastAsia="Times New Roman" w:hAnsi="Inter" w:cs="Courier New"/>
+          <w:color w:val="6AAB73"/>
+          <w:kern w:val="0"/>
+          <w:sz w:val="20"/>
+          <w:szCs w:val="20"/>
+          <w14:ligatures w14:val="none"/>
+        </w:rPr>
+        <w:t>"8"</w:t>
+      </w:r>
+      <w:r>
+        <w:rPr>
+          <w:rFonts w:ascii="Inter" w:eastAsia="Times New Roman" w:hAnsi="Inter" w:cs="Courier New"/>
+          <w:color w:val="BCBEC4"/>
+          <w:kern w:val="0"/>
+          <w:sz w:val="20"/>
+          <w:szCs w:val="20"/>
+          <w14:ligatures w14:val="none"/>
+        </w:rPr>
+        <w:t xml:space="preserve">, </w:t>
+      </w:r>
+      <w:r>
+        <w:rPr>
+          <w:rFonts w:ascii="Inter" w:eastAsia="Times New Roman" w:hAnsi="Inter" w:cs="Courier New"/>
+          <w:color w:val="6AAB73"/>
+          <w:kern w:val="0"/>
+          <w:sz w:val="20"/>
+          <w:szCs w:val="20"/>
+          <w14:ligatures w14:val="none"/>
+        </w:rPr>
+        <w:t>"9"</w:t>
+      </w:r>
+      <w:r>
+        <w:rPr>
+          <w:rFonts w:ascii="Inter" w:eastAsia="Times New Roman" w:hAnsi="Inter" w:cs="Courier New"/>
+          <w:color w:val="BCBEC4"/>
+          <w:kern w:val="0"/>
+          <w:sz w:val="20"/>
+          <w:szCs w:val="20"/>
+          <w14:ligatures w14:val="none"/>
+        </w:rPr>
+        <w:t>}</w:t>
+      </w:r>
+      <w:r>
+        <w:rPr>
+          <w:rFonts w:ascii="Inter" w:eastAsia="Times New Roman" w:hAnsi="Inter" w:cs="Courier New"/>
+          <w:color w:val="BCBEC4"/>
+          <w:kern w:val="0"/>
+          <w:sz w:val="20"/>
+          <w:szCs w:val="20"/>
+          <w14:ligatures w14:val="none"/>
+        </w:rPr>
+        <w:br/>
+        <w:t xml:space="preserve">letter_ = </w:t>
+      </w:r>
+      <w:r>
+        <w:rPr>
+          <w:rFonts w:ascii="Inter" w:eastAsia="Times New Roman" w:hAnsi="Inter" w:cs="Courier New"/>
+          <w:color w:val="8888C6"/>
+          <w:kern w:val="0"/>
+          <w:sz w:val="20"/>
+          <w:szCs w:val="20"/>
+          <w14:ligatures w14:val="none"/>
+        </w:rPr>
+        <w:t>set</w:t>
+      </w:r>
+      <w:r>
+        <w:rPr>
+          <w:rFonts w:ascii="Inter" w:eastAsia="Times New Roman" w:hAnsi="Inter" w:cs="Courier New"/>
+          <w:color w:val="BCBEC4"/>
+          <w:kern w:val="0"/>
+          <w:sz w:val="20"/>
+          <w:szCs w:val="20"/>
+          <w14:ligatures w14:val="none"/>
+        </w:rPr>
+        <w:t>()</w:t>
+      </w:r>
+      <w:r>
+        <w:rPr>
+          <w:rFonts w:ascii="Inter" w:eastAsia="Times New Roman" w:hAnsi="Inter" w:cs="Courier New"/>
+          <w:color w:val="BCBEC4"/>
+          <w:kern w:val="0"/>
+          <w:sz w:val="20"/>
+          <w:szCs w:val="20"/>
+          <w14:ligatures w14:val="none"/>
+        </w:rPr>
+        <w:br/>
+      </w:r>
+      <w:r>
+        <w:rPr>
+          <w:rFonts w:ascii="Inter" w:eastAsia="Times New Roman" w:hAnsi="Inter" w:cs="Courier New"/>
+          <w:color w:val="CF8E6D"/>
+          <w:kern w:val="0"/>
+          <w:sz w:val="20"/>
+          <w:szCs w:val="20"/>
+          <w14:ligatures w14:val="none"/>
+        </w:rPr>
+        <w:t xml:space="preserve">for </w:t>
+      </w:r>
+      <w:proofErr w:type="spellStart"/>
+      <w:r>
+        <w:rPr>
+          <w:rFonts w:ascii="Inter" w:eastAsia="Times New Roman" w:hAnsi="Inter" w:cs="Courier New"/>
+          <w:color w:val="BCBEC4"/>
+          <w:kern w:val="0"/>
+          <w:sz w:val="20"/>
+          <w:szCs w:val="20"/>
+          <w14:ligatures w14:val="none"/>
+        </w:rPr>
+        <w:t>i</w:t>
+      </w:r>
+      <w:proofErr w:type="spellEnd"/>
+      <w:r>
+        <w:rPr>
+          <w:rFonts w:ascii="Inter" w:eastAsia="Times New Roman" w:hAnsi="Inter" w:cs="Courier New"/>
+          <w:color w:val="BCBEC4"/>
+          <w:kern w:val="0"/>
+          <w:sz w:val="20"/>
+          <w:szCs w:val="20"/>
+          <w14:ligatures w14:val="none"/>
+        </w:rPr>
+        <w:t xml:space="preserve"> </w:t>
+      </w:r>
+      <w:r>
+        <w:rPr>
+          <w:rFonts w:ascii="Inter" w:eastAsia="Times New Roman" w:hAnsi="Inter" w:cs="Courier New"/>
+          <w:color w:val="CF8E6D"/>
+          <w:kern w:val="0"/>
+          <w:sz w:val="20"/>
+          <w:szCs w:val="20"/>
+          <w14:ligatures w14:val="none"/>
+        </w:rPr>
+        <w:t xml:space="preserve">in </w:t>
+      </w:r>
+      <w:r>
+        <w:rPr>
+          <w:rFonts w:ascii="Inter" w:eastAsia="Times New Roman" w:hAnsi="Inter" w:cs="Courier New"/>
+          <w:color w:val="8888C6"/>
+          <w:kern w:val="0"/>
+          <w:sz w:val="20"/>
+          <w:szCs w:val="20"/>
+          <w14:ligatures w14:val="none"/>
+        </w:rPr>
+        <w:t>range</w:t>
+      </w:r>
+      <w:r>
+        <w:rPr>
+          <w:rFonts w:ascii="Inter" w:eastAsia="Times New Roman" w:hAnsi="Inter" w:cs="Courier New"/>
+          <w:color w:val="BCBEC4"/>
+          <w:kern w:val="0"/>
+          <w:sz w:val="20"/>
+          <w:szCs w:val="20"/>
+          <w14:ligatures w14:val="none"/>
+        </w:rPr>
+        <w:t>(</w:t>
+      </w:r>
+      <w:r>
+        <w:rPr>
+          <w:rFonts w:ascii="Inter" w:eastAsia="Times New Roman" w:hAnsi="Inter" w:cs="Courier New"/>
+          <w:color w:val="2AACB8"/>
+          <w:kern w:val="0"/>
+          <w:sz w:val="20"/>
+          <w:szCs w:val="20"/>
+          <w14:ligatures w14:val="none"/>
+        </w:rPr>
+        <w:t>65</w:t>
+      </w:r>
+      <w:r>
+        <w:rPr>
+          <w:rFonts w:ascii="Inter" w:eastAsia="Times New Roman" w:hAnsi="Inter" w:cs="Courier New"/>
+          <w:color w:val="BCBEC4"/>
+          <w:kern w:val="0"/>
+          <w:sz w:val="20"/>
+          <w:szCs w:val="20"/>
+          <w14:ligatures w14:val="none"/>
+        </w:rPr>
+        <w:t xml:space="preserve">, </w:t>
+      </w:r>
+      <w:r>
+        <w:rPr>
+          <w:rFonts w:ascii="Inter" w:eastAsia="Times New Roman" w:hAnsi="Inter" w:cs="Courier New"/>
+          <w:color w:val="2AACB8"/>
+          <w:kern w:val="0"/>
+          <w:sz w:val="20"/>
+          <w:szCs w:val="20"/>
+          <w14:ligatures w14:val="none"/>
+        </w:rPr>
+        <w:t>91</w:t>
+      </w:r>
+      <w:r>
+        <w:rPr>
+          <w:rFonts w:ascii="Inter" w:eastAsia="Times New Roman" w:hAnsi="Inter" w:cs="Courier New"/>
+          <w:color w:val="BCBEC4"/>
+          <w:kern w:val="0"/>
+          <w:sz w:val="20"/>
+          <w:szCs w:val="20"/>
+          <w14:ligatures w14:val="none"/>
+        </w:rPr>
+        <w:t>):</w:t>
+      </w:r>
+      <w:r>
+        <w:rPr>
+          <w:rFonts w:ascii="Inter" w:eastAsia="Times New Roman" w:hAnsi="Inter" w:cs="Courier New"/>
+          <w:color w:val="BCBEC4"/>
+          <w:kern w:val="0"/>
+          <w:sz w:val="20"/>
+          <w:szCs w:val="20"/>
+          <w14:ligatures w14:val="none"/>
+        </w:rPr>
+        <w:br/>
+      </w:r>
+      <w:r>
+        <w:rPr>
+          <w:rFonts w:ascii="Inter" w:eastAsia="Times New Roman" w:hAnsi="Inter" w:cs="Courier New"/>
+          <w:color w:val="BCBEC4"/>
+          <w:kern w:val="0"/>
+          <w:sz w:val="20"/>
+          <w:szCs w:val="20"/>
+          <w14:ligatures w14:val="none"/>
+        </w:rPr>
+        <w:lastRenderedPageBreak/>
+        <w:t xml:space="preserve">    </w:t>
+      </w:r>
+      <w:proofErr w:type="spellStart"/>
+      <w:r>
+        <w:rPr>
+          <w:rFonts w:ascii="Inter" w:eastAsia="Times New Roman" w:hAnsi="Inter" w:cs="Courier New"/>
+          <w:color w:val="BCBEC4"/>
+          <w:kern w:val="0"/>
+          <w:sz w:val="20"/>
+          <w:szCs w:val="20"/>
+          <w14:ligatures w14:val="none"/>
+        </w:rPr>
+        <w:t>letter_.add</w:t>
+      </w:r>
+      <w:proofErr w:type="spellEnd"/>
+      <w:r>
+        <w:rPr>
+          <w:rFonts w:ascii="Inter" w:eastAsia="Times New Roman" w:hAnsi="Inter" w:cs="Courier New"/>
+          <w:color w:val="BCBEC4"/>
+          <w:kern w:val="0"/>
+          <w:sz w:val="20"/>
+          <w:szCs w:val="20"/>
+          <w14:ligatures w14:val="none"/>
+        </w:rPr>
+        <w:t>(</w:t>
+      </w:r>
+      <w:r>
+        <w:rPr>
+          <w:rFonts w:ascii="Inter" w:eastAsia="Times New Roman" w:hAnsi="Inter" w:cs="Courier New"/>
+          <w:color w:val="8888C6"/>
+          <w:kern w:val="0"/>
+          <w:sz w:val="20"/>
+          <w:szCs w:val="20"/>
+          <w14:ligatures w14:val="none"/>
+        </w:rPr>
+        <w:t>chr</w:t>
+      </w:r>
+      <w:r>
+        <w:rPr>
+          <w:rFonts w:ascii="Inter" w:eastAsia="Times New Roman" w:hAnsi="Inter" w:cs="Courier New"/>
+          <w:color w:val="BCBEC4"/>
+          <w:kern w:val="0"/>
+          <w:sz w:val="20"/>
+          <w:szCs w:val="20"/>
+          <w14:ligatures w14:val="none"/>
+        </w:rPr>
+        <w:t>(</w:t>
+      </w:r>
+      <w:proofErr w:type="spellStart"/>
+      <w:r>
+        <w:rPr>
+          <w:rFonts w:ascii="Inter" w:eastAsia="Times New Roman" w:hAnsi="Inter" w:cs="Courier New"/>
+          <w:color w:val="BCBEC4"/>
+          <w:kern w:val="0"/>
+          <w:sz w:val="20"/>
+          <w:szCs w:val="20"/>
+          <w14:ligatures w14:val="none"/>
+        </w:rPr>
+        <w:t>i</w:t>
+      </w:r>
+      <w:proofErr w:type="spellEnd"/>
+      <w:r>
+        <w:rPr>
+          <w:rFonts w:ascii="Inter" w:eastAsia="Times New Roman" w:hAnsi="Inter" w:cs="Courier New"/>
+          <w:color w:val="BCBEC4"/>
+          <w:kern w:val="0"/>
+          <w:sz w:val="20"/>
+          <w:szCs w:val="20"/>
+          <w14:ligatures w14:val="none"/>
+        </w:rPr>
+        <w:t>))</w:t>
+      </w:r>
+      <w:r>
+        <w:rPr>
+          <w:rFonts w:ascii="Inter" w:eastAsia="Times New Roman" w:hAnsi="Inter" w:cs="Courier New"/>
+          <w:color w:val="BCBEC4"/>
+          <w:kern w:val="0"/>
+          <w:sz w:val="20"/>
+          <w:szCs w:val="20"/>
+          <w14:ligatures w14:val="none"/>
+        </w:rPr>
+        <w:br/>
+      </w:r>
+      <w:r>
+        <w:rPr>
+          <w:rFonts w:ascii="Inter" w:eastAsia="Times New Roman" w:hAnsi="Inter" w:cs="Courier New"/>
+          <w:color w:val="CF8E6D"/>
+          <w:kern w:val="0"/>
+          <w:sz w:val="20"/>
+          <w:szCs w:val="20"/>
+          <w14:ligatures w14:val="none"/>
+        </w:rPr>
+        <w:t xml:space="preserve">for </w:t>
+      </w:r>
+      <w:proofErr w:type="spellStart"/>
+      <w:r>
+        <w:rPr>
+          <w:rFonts w:ascii="Inter" w:eastAsia="Times New Roman" w:hAnsi="Inter" w:cs="Courier New"/>
+          <w:color w:val="BCBEC4"/>
+          <w:kern w:val="0"/>
+          <w:sz w:val="20"/>
+          <w:szCs w:val="20"/>
+          <w14:ligatures w14:val="none"/>
+        </w:rPr>
+        <w:t>i</w:t>
+      </w:r>
+      <w:proofErr w:type="spellEnd"/>
+      <w:r>
+        <w:rPr>
+          <w:rFonts w:ascii="Inter" w:eastAsia="Times New Roman" w:hAnsi="Inter" w:cs="Courier New"/>
+          <w:color w:val="BCBEC4"/>
+          <w:kern w:val="0"/>
+          <w:sz w:val="20"/>
+          <w:szCs w:val="20"/>
+          <w14:ligatures w14:val="none"/>
+        </w:rPr>
+        <w:t xml:space="preserve"> </w:t>
+      </w:r>
+      <w:r>
+        <w:rPr>
+          <w:rFonts w:ascii="Inter" w:eastAsia="Times New Roman" w:hAnsi="Inter" w:cs="Courier New"/>
+          <w:color w:val="CF8E6D"/>
+          <w:kern w:val="0"/>
+          <w:sz w:val="20"/>
+          <w:szCs w:val="20"/>
+          <w14:ligatures w14:val="none"/>
+        </w:rPr>
+        <w:t xml:space="preserve">in </w:t>
+      </w:r>
+      <w:r>
+        <w:rPr>
+          <w:rFonts w:ascii="Inter" w:eastAsia="Times New Roman" w:hAnsi="Inter" w:cs="Courier New"/>
+          <w:color w:val="8888C6"/>
+          <w:kern w:val="0"/>
+          <w:sz w:val="20"/>
+          <w:szCs w:val="20"/>
+          <w14:ligatures w14:val="none"/>
+        </w:rPr>
+        <w:t>range</w:t>
+      </w:r>
+      <w:r>
+        <w:rPr>
+          <w:rFonts w:ascii="Inter" w:eastAsia="Times New Roman" w:hAnsi="Inter" w:cs="Courier New"/>
+          <w:color w:val="BCBEC4"/>
+          <w:kern w:val="0"/>
+          <w:sz w:val="20"/>
+          <w:szCs w:val="20"/>
+          <w14:ligatures w14:val="none"/>
+        </w:rPr>
+        <w:t>(</w:t>
+      </w:r>
+      <w:r>
+        <w:rPr>
+          <w:rFonts w:ascii="Inter" w:eastAsia="Times New Roman" w:hAnsi="Inter" w:cs="Courier New"/>
+          <w:color w:val="2AACB8"/>
+          <w:kern w:val="0"/>
+          <w:sz w:val="20"/>
+          <w:szCs w:val="20"/>
+          <w14:ligatures w14:val="none"/>
+        </w:rPr>
+        <w:t>97</w:t>
+      </w:r>
+      <w:r>
+        <w:rPr>
+          <w:rFonts w:ascii="Inter" w:eastAsia="Times New Roman" w:hAnsi="Inter" w:cs="Courier New"/>
+          <w:color w:val="BCBEC4"/>
+          <w:kern w:val="0"/>
+          <w:sz w:val="20"/>
+          <w:szCs w:val="20"/>
+          <w14:ligatures w14:val="none"/>
+        </w:rPr>
+        <w:t xml:space="preserve">, </w:t>
+      </w:r>
+      <w:r>
+        <w:rPr>
+          <w:rFonts w:ascii="Inter" w:eastAsia="Times New Roman" w:hAnsi="Inter" w:cs="Courier New"/>
+          <w:color w:val="2AACB8"/>
+          <w:kern w:val="0"/>
+          <w:sz w:val="20"/>
+          <w:szCs w:val="20"/>
+          <w14:ligatures w14:val="none"/>
+        </w:rPr>
+        <w:t>123</w:t>
+      </w:r>
+      <w:r>
+        <w:rPr>
+          <w:rFonts w:ascii="Inter" w:eastAsia="Times New Roman" w:hAnsi="Inter" w:cs="Courier New"/>
+          <w:color w:val="BCBEC4"/>
+          <w:kern w:val="0"/>
+          <w:sz w:val="20"/>
+          <w:szCs w:val="20"/>
+          <w14:ligatures w14:val="none"/>
+        </w:rPr>
+        <w:t>):</w:t>
+      </w:r>
+      <w:r>
+        <w:rPr>
+          <w:rFonts w:ascii="Inter" w:eastAsia="Times New Roman" w:hAnsi="Inter" w:cs="Courier New"/>
+          <w:color w:val="BCBEC4"/>
+          <w:kern w:val="0"/>
+          <w:sz w:val="20"/>
+          <w:szCs w:val="20"/>
+          <w14:ligatures w14:val="none"/>
+        </w:rPr>
+        <w:br/>
+        <w:t xml:space="preserve">    </w:t>
+      </w:r>
+      <w:proofErr w:type="spellStart"/>
+      <w:r>
+        <w:rPr>
+          <w:rFonts w:ascii="Inter" w:eastAsia="Times New Roman" w:hAnsi="Inter" w:cs="Courier New"/>
+          <w:color w:val="BCBEC4"/>
+          <w:kern w:val="0"/>
+          <w:sz w:val="20"/>
+          <w:szCs w:val="20"/>
+          <w14:ligatures w14:val="none"/>
+        </w:rPr>
+        <w:t>letter_.add</w:t>
+      </w:r>
+      <w:proofErr w:type="spellEnd"/>
+      <w:r>
+        <w:rPr>
+          <w:rFonts w:ascii="Inter" w:eastAsia="Times New Roman" w:hAnsi="Inter" w:cs="Courier New"/>
+          <w:color w:val="BCBEC4"/>
+          <w:kern w:val="0"/>
+          <w:sz w:val="20"/>
+          <w:szCs w:val="20"/>
+          <w14:ligatures w14:val="none"/>
+        </w:rPr>
+        <w:t>(</w:t>
+      </w:r>
+      <w:r>
+        <w:rPr>
+          <w:rFonts w:ascii="Inter" w:eastAsia="Times New Roman" w:hAnsi="Inter" w:cs="Courier New"/>
+          <w:color w:val="8888C6"/>
+          <w:kern w:val="0"/>
+          <w:sz w:val="20"/>
+          <w:szCs w:val="20"/>
+          <w14:ligatures w14:val="none"/>
+        </w:rPr>
+        <w:t>chr</w:t>
+      </w:r>
+      <w:r>
+        <w:rPr>
+          <w:rFonts w:ascii="Inter" w:eastAsia="Times New Roman" w:hAnsi="Inter" w:cs="Courier New"/>
+          <w:color w:val="BCBEC4"/>
+          <w:kern w:val="0"/>
+          <w:sz w:val="20"/>
+          <w:szCs w:val="20"/>
+          <w14:ligatures w14:val="none"/>
+        </w:rPr>
+        <w:t>(</w:t>
+      </w:r>
+      <w:proofErr w:type="spellStart"/>
+      <w:r>
+        <w:rPr>
+          <w:rFonts w:ascii="Inter" w:eastAsia="Times New Roman" w:hAnsi="Inter" w:cs="Courier New"/>
+          <w:color w:val="BCBEC4"/>
+          <w:kern w:val="0"/>
+          <w:sz w:val="20"/>
+          <w:szCs w:val="20"/>
+          <w14:ligatures w14:val="none"/>
+        </w:rPr>
+        <w:t>i</w:t>
+      </w:r>
+      <w:proofErr w:type="spellEnd"/>
+      <w:r>
+        <w:rPr>
+          <w:rFonts w:ascii="Inter" w:eastAsia="Times New Roman" w:hAnsi="Inter" w:cs="Courier New"/>
+          <w:color w:val="BCBEC4"/>
+          <w:kern w:val="0"/>
+          <w:sz w:val="20"/>
+          <w:szCs w:val="20"/>
+          <w14:ligatures w14:val="none"/>
+        </w:rPr>
+        <w:t>))</w:t>
+      </w:r>
+      <w:r>
+        <w:rPr>
+          <w:rFonts w:ascii="Inter" w:eastAsia="Times New Roman" w:hAnsi="Inter" w:cs="Courier New"/>
+          <w:color w:val="BCBEC4"/>
+          <w:kern w:val="0"/>
+          <w:sz w:val="20"/>
+          <w:szCs w:val="20"/>
+          <w14:ligatures w14:val="none"/>
+        </w:rPr>
+        <w:br/>
+      </w:r>
+      <w:proofErr w:type="spellStart"/>
+      <w:r>
+        <w:rPr>
+          <w:rFonts w:ascii="Inter" w:eastAsia="Times New Roman" w:hAnsi="Inter" w:cs="Courier New"/>
+          <w:color w:val="BCBEC4"/>
+          <w:kern w:val="0"/>
+          <w:sz w:val="20"/>
+          <w:szCs w:val="20"/>
+          <w14:ligatures w14:val="none"/>
+        </w:rPr>
+        <w:t>letter_.add</w:t>
+      </w:r>
+      <w:proofErr w:type="spellEnd"/>
+      <w:r>
+        <w:rPr>
+          <w:rFonts w:ascii="Inter" w:eastAsia="Times New Roman" w:hAnsi="Inter" w:cs="Courier New"/>
+          <w:color w:val="BCBEC4"/>
+          <w:kern w:val="0"/>
+          <w:sz w:val="20"/>
+          <w:szCs w:val="20"/>
+          <w14:ligatures w14:val="none"/>
+        </w:rPr>
+        <w:t>(</w:t>
+      </w:r>
+      <w:r>
+        <w:rPr>
+          <w:rFonts w:ascii="Inter" w:eastAsia="Times New Roman" w:hAnsi="Inter" w:cs="Courier New"/>
+          <w:color w:val="8888C6"/>
+          <w:kern w:val="0"/>
+          <w:sz w:val="20"/>
+          <w:szCs w:val="20"/>
+          <w14:ligatures w14:val="none"/>
+        </w:rPr>
+        <w:t>chr</w:t>
+      </w:r>
+      <w:r>
+        <w:rPr>
+          <w:rFonts w:ascii="Inter" w:eastAsia="Times New Roman" w:hAnsi="Inter" w:cs="Courier New"/>
+          <w:color w:val="BCBEC4"/>
+          <w:kern w:val="0"/>
+          <w:sz w:val="20"/>
+          <w:szCs w:val="20"/>
+          <w14:ligatures w14:val="none"/>
+        </w:rPr>
+        <w:t>(</w:t>
+      </w:r>
+      <w:r>
+        <w:rPr>
+          <w:rFonts w:ascii="Inter" w:eastAsia="Times New Roman" w:hAnsi="Inter" w:cs="Courier New"/>
+          <w:color w:val="2AACB8"/>
+          <w:kern w:val="0"/>
+          <w:sz w:val="20"/>
+          <w:szCs w:val="20"/>
+          <w14:ligatures w14:val="none"/>
+        </w:rPr>
+        <w:t>95</w:t>
+      </w:r>
+      <w:r>
+        <w:rPr>
+          <w:rFonts w:ascii="Inter" w:eastAsia="Times New Roman" w:hAnsi="Inter" w:cs="Courier New"/>
+          <w:color w:val="BCBEC4"/>
+          <w:kern w:val="0"/>
+          <w:sz w:val="20"/>
+          <w:szCs w:val="20"/>
+          <w14:ligatures w14:val="none"/>
+        </w:rPr>
+        <w:t>))</w:t>
+      </w:r>
+      <w:r>
+        <w:rPr>
+          <w:rFonts w:ascii="Inter" w:eastAsia="Times New Roman" w:hAnsi="Inter" w:cs="Courier New"/>
+          <w:color w:val="BCBEC4"/>
+          <w:kern w:val="0"/>
+          <w:sz w:val="20"/>
+          <w:szCs w:val="20"/>
+          <w14:ligatures w14:val="none"/>
+        </w:rPr>
+        <w:br/>
+      </w:r>
+      <w:proofErr w:type="spellStart"/>
+      <w:r>
+        <w:rPr>
+          <w:rFonts w:ascii="Inter" w:eastAsia="Times New Roman" w:hAnsi="Inter" w:cs="Courier New"/>
+          <w:color w:val="BCBEC4"/>
+          <w:kern w:val="0"/>
+          <w:sz w:val="20"/>
+          <w:szCs w:val="20"/>
+          <w14:ligatures w14:val="none"/>
+        </w:rPr>
+        <w:t>letter_digit</w:t>
+      </w:r>
+      <w:proofErr w:type="spellEnd"/>
+      <w:r>
+        <w:rPr>
+          <w:rFonts w:ascii="Inter" w:eastAsia="Times New Roman" w:hAnsi="Inter" w:cs="Courier New"/>
+          <w:color w:val="BCBEC4"/>
+          <w:kern w:val="0"/>
+          <w:sz w:val="20"/>
+          <w:szCs w:val="20"/>
+          <w14:ligatures w14:val="none"/>
+        </w:rPr>
+        <w:t xml:space="preserve"> = </w:t>
+      </w:r>
+      <w:proofErr w:type="spellStart"/>
+      <w:r>
+        <w:rPr>
+          <w:rFonts w:ascii="Inter" w:eastAsia="Times New Roman" w:hAnsi="Inter" w:cs="Courier New"/>
+          <w:color w:val="BCBEC4"/>
+          <w:kern w:val="0"/>
+          <w:sz w:val="20"/>
+          <w:szCs w:val="20"/>
+          <w14:ligatures w14:val="none"/>
+        </w:rPr>
+        <w:t>letter_.union</w:t>
+      </w:r>
+      <w:proofErr w:type="spellEnd"/>
+      <w:r>
+        <w:rPr>
+          <w:rFonts w:ascii="Inter" w:eastAsia="Times New Roman" w:hAnsi="Inter" w:cs="Courier New"/>
+          <w:color w:val="BCBEC4"/>
+          <w:kern w:val="0"/>
+          <w:sz w:val="20"/>
+          <w:szCs w:val="20"/>
+          <w14:ligatures w14:val="none"/>
+        </w:rPr>
+        <w:t>(digit)</w:t>
+      </w:r>
+    </w:p>
+    <w:p>
+      <w:pPr>
+        <w:rPr>
+          <w:rtl/>
+          <w:lang w:bidi="fa-IR"/>
+        </w:rPr>
+      </w:pPr>
+    </w:p>
+    <w:p>
+      <w:pPr>
+        <w:rPr>
+          <w:rFonts w:hint="cs"/>
+          <w:rtl/>
+          <w:lang w:bidi="fa-IR"/>
+        </w:rPr>
+      </w:pPr>
+      <w:r>
+        <w:rPr>
+          <w:rFonts w:hint="cs"/>
+          <w:rtl/>
+          <w:lang w:bidi="fa-IR"/>
+        </w:rPr>
+        <w:t>تابع اصلی:</w:t>
+      </w:r>
+    </w:p>
+    <w:p>
+      <w:pPr>
+        <w:shd w:val="clear" w:color="auto" w:fill="1E1F22"/>
+        <w:tabs>
+          <w:tab w:val="left" w:pos="916"/>
+          <w:tab w:val="left" w:pos="1832"/>
+          <w:tab w:val="left" w:pos="2748"/>
+          <w:tab w:val="left" w:pos="3664"/>
+          <w:tab w:val="left" w:pos="4580"/>
+          <w:tab w:val="left" w:pos="5496"/>
+          <w:tab w:val="left" w:pos="6412"/>
+          <w:tab w:val="left" w:pos="7328"/>
+          <w:tab w:val="left" w:pos="8244"/>
+          <w:tab w:val="left" w:pos="9160"/>
+          <w:tab w:val="left" w:pos="10076"/>
+          <w:tab w:val="left" w:pos="10992"/>
+          <w:tab w:val="left" w:pos="11908"/>
+          <w:tab w:val="left" w:pos="12824"/>
+          <w:tab w:val="left" w:pos="13740"/>
+          <w:tab w:val="left" w:pos="14656"/>
+        </w:tabs>
+        <w:bidi w:val="0"/>
+        <w:spacing w:after="0" w:line="240" w:lineRule="auto"/>
+        <w:rPr>
+          <w:rFonts w:ascii="Inter" w:eastAsia="Times New Roman" w:hAnsi="Inter" w:cs="Courier New"/>
+          <w:color w:val="BCBEC4"/>
+          <w:kern w:val="0"/>
+          <w:sz w:val="20"/>
+          <w:szCs w:val="20"/>
+          <w14:ligatures w14:val="none"/>
+        </w:rPr>
+      </w:pPr>
+      <w:r>
+        <w:rPr>
+          <w:rFonts w:ascii="Inter" w:eastAsia="Times New Roman" w:hAnsi="Inter" w:cs="Courier New"/>
+          <w:color w:val="CF8E6D"/>
+          <w:kern w:val="0"/>
+          <w:sz w:val="20"/>
+          <w:szCs w:val="20"/>
+          <w14:ligatures w14:val="none"/>
+        </w:rPr>
+        <w:t xml:space="preserve">def </w:t>
+      </w:r>
+      <w:proofErr w:type="spellStart"/>
+      <w:r>
+        <w:rPr>
+          <w:rFonts w:ascii="Inter" w:eastAsia="Times New Roman" w:hAnsi="Inter" w:cs="Courier New"/>
+          <w:color w:val="56A8F5"/>
+          <w:kern w:val="0"/>
+          <w:sz w:val="20"/>
+          <w:szCs w:val="20"/>
+          <w14:ligatures w14:val="none"/>
+        </w:rPr>
+        <w:t>get_ids_or_keywords</w:t>
+      </w:r>
+      <w:proofErr w:type="spellEnd"/>
+      <w:r>
+        <w:rPr>
+          <w:rFonts w:ascii="Inter" w:eastAsia="Times New Roman" w:hAnsi="Inter" w:cs="Courier New"/>
+          <w:color w:val="BCBEC4"/>
+          <w:kern w:val="0"/>
+          <w:sz w:val="20"/>
+          <w:szCs w:val="20"/>
+          <w14:ligatures w14:val="none"/>
+        </w:rPr>
+        <w:t xml:space="preserve">(m: </w:t>
+      </w:r>
+      <w:r>
+        <w:rPr>
+          <w:rFonts w:ascii="Inter" w:eastAsia="Times New Roman" w:hAnsi="Inter" w:cs="Courier New"/>
+          <w:color w:val="8888C6"/>
+          <w:kern w:val="0"/>
+          <w:sz w:val="20"/>
+          <w:szCs w:val="20"/>
+          <w14:ligatures w14:val="none"/>
+        </w:rPr>
+        <w:t>int</w:t>
+      </w:r>
+      <w:r>
+        <w:rPr>
+          <w:rFonts w:ascii="Inter" w:eastAsia="Times New Roman" w:hAnsi="Inter" w:cs="Courier New"/>
+          <w:color w:val="BCBEC4"/>
+          <w:kern w:val="0"/>
+          <w:sz w:val="20"/>
+          <w:szCs w:val="20"/>
+          <w14:ligatures w14:val="none"/>
+        </w:rPr>
+        <w:t>):</w:t>
+      </w:r>
+      <w:r>
+        <w:rPr>
+          <w:rFonts w:ascii="Inter" w:eastAsia="Times New Roman" w:hAnsi="Inter" w:cs="Courier New"/>
+          <w:color w:val="BCBEC4"/>
+          <w:kern w:val="0"/>
+          <w:sz w:val="20"/>
+          <w:szCs w:val="20"/>
+          <w14:ligatures w14:val="none"/>
+        </w:rPr>
+        <w:br/>
+        <w:t xml:space="preserve">    index = m</w:t>
+      </w:r>
+      <w:r>
+        <w:rPr>
+          <w:rFonts w:ascii="Inter" w:eastAsia="Times New Roman" w:hAnsi="Inter" w:cs="Courier New"/>
+          <w:color w:val="BCBEC4"/>
+          <w:kern w:val="0"/>
+          <w:sz w:val="20"/>
+          <w:szCs w:val="20"/>
+          <w14:ligatures w14:val="none"/>
+        </w:rPr>
+        <w:br/>
+        <w:t xml:space="preserve">    state = </w:t>
+      </w:r>
+      <w:r>
+        <w:rPr>
+          <w:rFonts w:ascii="Inter" w:eastAsia="Times New Roman" w:hAnsi="Inter" w:cs="Courier New"/>
+          <w:color w:val="2AACB8"/>
+          <w:kern w:val="0"/>
+          <w:sz w:val="20"/>
+          <w:szCs w:val="20"/>
+          <w14:ligatures w14:val="none"/>
+        </w:rPr>
+        <w:t>0</w:t>
+      </w:r>
+      <w:r>
+        <w:rPr>
+          <w:rFonts w:ascii="Inter" w:eastAsia="Times New Roman" w:hAnsi="Inter" w:cs="Courier New"/>
+          <w:color w:val="2AACB8"/>
+          <w:kern w:val="0"/>
+          <w:sz w:val="20"/>
+          <w:szCs w:val="20"/>
+          <w14:ligatures w14:val="none"/>
+        </w:rPr>
+        <w:br/>
+        <w:t xml:space="preserve">    </w:t>
+      </w:r>
+      <w:r>
+        <w:rPr>
+          <w:rFonts w:ascii="Inter" w:eastAsia="Times New Roman" w:hAnsi="Inter" w:cs="Courier New"/>
+          <w:color w:val="CF8E6D"/>
+          <w:kern w:val="0"/>
+          <w:sz w:val="20"/>
+          <w:szCs w:val="20"/>
+          <w14:ligatures w14:val="none"/>
+        </w:rPr>
+        <w:t xml:space="preserve">while </w:t>
+      </w:r>
+      <w:r>
+        <w:rPr>
+          <w:rFonts w:ascii="Inter" w:eastAsia="Times New Roman" w:hAnsi="Inter" w:cs="Courier New"/>
+          <w:color w:val="2AACB8"/>
+          <w:kern w:val="0"/>
+          <w:sz w:val="20"/>
+          <w:szCs w:val="20"/>
+          <w14:ligatures w14:val="none"/>
+        </w:rPr>
+        <w:t>1</w:t>
+      </w:r>
+      <w:r>
+        <w:rPr>
+          <w:rFonts w:ascii="Inter" w:eastAsia="Times New Roman" w:hAnsi="Inter" w:cs="Courier New"/>
+          <w:color w:val="BCBEC4"/>
+          <w:kern w:val="0"/>
+          <w:sz w:val="20"/>
+          <w:szCs w:val="20"/>
+          <w14:ligatures w14:val="none"/>
+        </w:rPr>
+        <w:t>:</w:t>
+      </w:r>
+      <w:r>
+        <w:rPr>
+          <w:rFonts w:ascii="Inter" w:eastAsia="Times New Roman" w:hAnsi="Inter" w:cs="Courier New"/>
+          <w:color w:val="BCBEC4"/>
+          <w:kern w:val="0"/>
+          <w:sz w:val="20"/>
+          <w:szCs w:val="20"/>
+          <w14:ligatures w14:val="none"/>
+        </w:rPr>
+        <w:br/>
+        <w:t xml:space="preserve">        </w:t>
+      </w:r>
+      <w:r>
+        <w:rPr>
+          <w:rFonts w:ascii="Inter" w:eastAsia="Times New Roman" w:hAnsi="Inter" w:cs="Courier New"/>
+          <w:color w:val="CF8E6D"/>
+          <w:kern w:val="0"/>
+          <w:sz w:val="20"/>
+          <w:szCs w:val="20"/>
+          <w14:ligatures w14:val="none"/>
+        </w:rPr>
+        <w:t xml:space="preserve">if </w:t>
+      </w:r>
+      <w:r>
+        <w:rPr>
+          <w:rFonts w:ascii="Inter" w:eastAsia="Times New Roman" w:hAnsi="Inter" w:cs="Courier New"/>
+          <w:color w:val="BCBEC4"/>
+          <w:kern w:val="0"/>
+          <w:sz w:val="20"/>
+          <w:szCs w:val="20"/>
+          <w14:ligatures w14:val="none"/>
+        </w:rPr>
+        <w:t xml:space="preserve">state == </w:t>
+      </w:r>
+      <w:r>
+        <w:rPr>
+          <w:rFonts w:ascii="Inter" w:eastAsia="Times New Roman" w:hAnsi="Inter" w:cs="Courier New"/>
+          <w:color w:val="2AACB8"/>
+          <w:kern w:val="0"/>
+          <w:sz w:val="20"/>
+          <w:szCs w:val="20"/>
+          <w14:ligatures w14:val="none"/>
+        </w:rPr>
+        <w:t>0</w:t>
+      </w:r>
+      <w:r>
+        <w:rPr>
+          <w:rFonts w:ascii="Inter" w:eastAsia="Times New Roman" w:hAnsi="Inter" w:cs="Courier New"/>
+          <w:color w:val="BCBEC4"/>
+          <w:kern w:val="0"/>
+          <w:sz w:val="20"/>
+          <w:szCs w:val="20"/>
+          <w14:ligatures w14:val="none"/>
+        </w:rPr>
+        <w:t>:</w:t>
+      </w:r>
+      <w:r>
+        <w:rPr>
+          <w:rFonts w:ascii="Inter" w:eastAsia="Times New Roman" w:hAnsi="Inter" w:cs="Courier New"/>
+          <w:color w:val="BCBEC4"/>
+          <w:kern w:val="0"/>
+          <w:sz w:val="20"/>
+          <w:szCs w:val="20"/>
+          <w14:ligatures w14:val="none"/>
+        </w:rPr>
+        <w:br/>
+        <w:t xml:space="preserve">            </w:t>
+      </w:r>
+      <w:r>
+        <w:rPr>
+          <w:rFonts w:ascii="Inter" w:eastAsia="Times New Roman" w:hAnsi="Inter" w:cs="Courier New"/>
+          <w:color w:val="CF8E6D"/>
+          <w:kern w:val="0"/>
+          <w:sz w:val="20"/>
+          <w:szCs w:val="20"/>
+          <w14:ligatures w14:val="none"/>
+        </w:rPr>
+        <w:t xml:space="preserve">if </w:t>
+      </w:r>
+      <w:proofErr w:type="spellStart"/>
+      <w:r>
+        <w:rPr>
+          <w:rFonts w:ascii="Inter" w:eastAsia="Times New Roman" w:hAnsi="Inter" w:cs="Courier New"/>
+          <w:color w:val="BCBEC4"/>
+          <w:kern w:val="0"/>
+          <w:sz w:val="20"/>
+          <w:szCs w:val="20"/>
+          <w14:ligatures w14:val="none"/>
+        </w:rPr>
+        <w:t>letter_.</w:t>
+      </w:r>
+      <w:r>
+        <w:rPr>
+          <w:rFonts w:ascii="Inter" w:eastAsia="Times New Roman" w:hAnsi="Inter" w:cs="Courier New"/>
+          <w:color w:val="B200B2"/>
+          <w:kern w:val="0"/>
+          <w:sz w:val="20"/>
+          <w:szCs w:val="20"/>
+          <w14:ligatures w14:val="none"/>
+        </w:rPr>
+        <w:t>__contains</w:t>
+      </w:r>
+      <w:proofErr w:type="spellEnd"/>
+      <w:r>
+        <w:rPr>
+          <w:rFonts w:ascii="Inter" w:eastAsia="Times New Roman" w:hAnsi="Inter" w:cs="Courier New"/>
+          <w:color w:val="B200B2"/>
+          <w:kern w:val="0"/>
+          <w:sz w:val="20"/>
+          <w:szCs w:val="20"/>
+          <w14:ligatures w14:val="none"/>
+        </w:rPr>
+        <w:t>__</w:t>
+      </w:r>
+      <w:r>
+        <w:rPr>
+          <w:rFonts w:ascii="Inter" w:eastAsia="Times New Roman" w:hAnsi="Inter" w:cs="Courier New"/>
+          <w:color w:val="BCBEC4"/>
+          <w:kern w:val="0"/>
+          <w:sz w:val="20"/>
+          <w:szCs w:val="20"/>
+          <w14:ligatures w14:val="none"/>
+        </w:rPr>
+        <w:t>(program[index]):</w:t>
+      </w:r>
+      <w:r>
+        <w:rPr>
+          <w:rFonts w:ascii="Inter" w:eastAsia="Times New Roman" w:hAnsi="Inter" w:cs="Courier New"/>
+          <w:color w:val="BCBEC4"/>
+          <w:kern w:val="0"/>
+          <w:sz w:val="20"/>
+          <w:szCs w:val="20"/>
+          <w14:ligatures w14:val="none"/>
+        </w:rPr>
+        <w:br/>
+        <w:t xml:space="preserve">                state = </w:t>
+      </w:r>
+      <w:r>
+        <w:rPr>
+          <w:rFonts w:ascii="Inter" w:eastAsia="Times New Roman" w:hAnsi="Inter" w:cs="Courier New"/>
+          <w:color w:val="2AACB8"/>
+          <w:kern w:val="0"/>
+          <w:sz w:val="20"/>
+          <w:szCs w:val="20"/>
+          <w14:ligatures w14:val="none"/>
+        </w:rPr>
+        <w:t>1</w:t>
+      </w:r>
+      <w:r>
+        <w:rPr>
+          <w:rFonts w:ascii="Inter" w:eastAsia="Times New Roman" w:hAnsi="Inter" w:cs="Courier New"/>
+          <w:color w:val="2AACB8"/>
+          <w:kern w:val="0"/>
+          <w:sz w:val="20"/>
+          <w:szCs w:val="20"/>
+          <w14:ligatures w14:val="none"/>
+        </w:rPr>
+        <w:br/>
+        <w:t xml:space="preserve">            </w:t>
+      </w:r>
+      <w:r>
+        <w:rPr>
+          <w:rFonts w:ascii="Inter" w:eastAsia="Times New Roman" w:hAnsi="Inter" w:cs="Courier New"/>
+          <w:color w:val="CF8E6D"/>
+          <w:kern w:val="0"/>
+          <w:sz w:val="20"/>
+          <w:szCs w:val="20"/>
+          <w14:ligatures w14:val="none"/>
+        </w:rPr>
+        <w:t>else</w:t>
+      </w:r>
+      <w:r>
+        <w:rPr>
+          <w:rFonts w:ascii="Inter" w:eastAsia="Times New Roman" w:hAnsi="Inter" w:cs="Courier New"/>
+          <w:color w:val="BCBEC4"/>
+          <w:kern w:val="0"/>
+          <w:sz w:val="20"/>
+          <w:szCs w:val="20"/>
+          <w14:ligatures w14:val="none"/>
+        </w:rPr>
+        <w:t>:</w:t>
+      </w:r>
+      <w:r>
+        <w:rPr>
+          <w:rFonts w:ascii="Inter" w:eastAsia="Times New Roman" w:hAnsi="Inter" w:cs="Courier New"/>
+          <w:color w:val="BCBEC4"/>
+          <w:kern w:val="0"/>
+          <w:sz w:val="20"/>
+          <w:szCs w:val="20"/>
+          <w14:ligatures w14:val="none"/>
+        </w:rPr>
+        <w:br/>
+        <w:t xml:space="preserve">                </w:t>
+      </w:r>
+      <w:r>
+        <w:rPr>
+          <w:rFonts w:ascii="Inter" w:eastAsia="Times New Roman" w:hAnsi="Inter" w:cs="Courier New"/>
+          <w:color w:val="CF8E6D"/>
+          <w:kern w:val="0"/>
+          <w:sz w:val="20"/>
+          <w:szCs w:val="20"/>
+          <w14:ligatures w14:val="none"/>
+        </w:rPr>
+        <w:t>return None</w:t>
+      </w:r>
+      <w:r>
+        <w:rPr>
+          <w:rFonts w:ascii="Inter" w:eastAsia="Times New Roman" w:hAnsi="Inter" w:cs="Courier New"/>
+          <w:color w:val="CF8E6D"/>
+          <w:kern w:val="0"/>
+          <w:sz w:val="20"/>
+          <w:szCs w:val="20"/>
+          <w14:ligatures w14:val="none"/>
+        </w:rPr>
+        <w:br/>
+        <w:t xml:space="preserve">        </w:t>
+      </w:r>
+      <w:proofErr w:type="spellStart"/>
+      <w:r>
+        <w:rPr>
+          <w:rFonts w:ascii="Inter" w:eastAsia="Times New Roman" w:hAnsi="Inter" w:cs="Courier New"/>
+          <w:color w:val="CF8E6D"/>
+          <w:kern w:val="0"/>
+          <w:sz w:val="20"/>
+          <w:szCs w:val="20"/>
+          <w14:ligatures w14:val="none"/>
+        </w:rPr>
+        <w:t>elif</w:t>
+      </w:r>
+      <w:proofErr w:type="spellEnd"/>
+      <w:r>
+        <w:rPr>
+          <w:rFonts w:ascii="Inter" w:eastAsia="Times New Roman" w:hAnsi="Inter" w:cs="Courier New"/>
+          <w:color w:val="CF8E6D"/>
+          <w:kern w:val="0"/>
+          <w:sz w:val="20"/>
+          <w:szCs w:val="20"/>
+          <w14:ligatures w14:val="none"/>
+        </w:rPr>
+        <w:t xml:space="preserve"> </w:t>
+      </w:r>
+      <w:r>
+        <w:rPr>
+          <w:rFonts w:ascii="Inter" w:eastAsia="Times New Roman" w:hAnsi="Inter" w:cs="Courier New"/>
+          <w:color w:val="BCBEC4"/>
+          <w:kern w:val="0"/>
+          <w:sz w:val="20"/>
+          <w:szCs w:val="20"/>
+          <w14:ligatures w14:val="none"/>
+        </w:rPr>
+        <w:t xml:space="preserve">state == </w:t>
+      </w:r>
+      <w:r>
+        <w:rPr>
+          <w:rFonts w:ascii="Inter" w:eastAsia="Times New Roman" w:hAnsi="Inter" w:cs="Courier New"/>
+          <w:color w:val="2AACB8"/>
+          <w:kern w:val="0"/>
+          <w:sz w:val="20"/>
+          <w:szCs w:val="20"/>
+          <w14:ligatures w14:val="none"/>
+        </w:rPr>
+        <w:t>1</w:t>
+      </w:r>
+      <w:r>
+        <w:rPr>
+          <w:rFonts w:ascii="Inter" w:eastAsia="Times New Roman" w:hAnsi="Inter" w:cs="Courier New"/>
+          <w:color w:val="BCBEC4"/>
+          <w:kern w:val="0"/>
+          <w:sz w:val="20"/>
+          <w:szCs w:val="20"/>
+          <w14:ligatures w14:val="none"/>
+        </w:rPr>
+        <w:t>:</w:t>
+      </w:r>
+      <w:r>
+        <w:rPr>
+          <w:rFonts w:ascii="Inter" w:eastAsia="Times New Roman" w:hAnsi="Inter" w:cs="Courier New"/>
+          <w:color w:val="BCBEC4"/>
+          <w:kern w:val="0"/>
+          <w:sz w:val="20"/>
+          <w:szCs w:val="20"/>
+          <w14:ligatures w14:val="none"/>
+        </w:rPr>
+        <w:br/>
+        <w:t xml:space="preserve">            </w:t>
+      </w:r>
+      <w:r>
+        <w:rPr>
+          <w:rFonts w:ascii="Inter" w:eastAsia="Times New Roman" w:hAnsi="Inter" w:cs="Courier New"/>
+          <w:color w:val="CF8E6D"/>
+          <w:kern w:val="0"/>
+          <w:sz w:val="20"/>
+          <w:szCs w:val="20"/>
+          <w14:ligatures w14:val="none"/>
+        </w:rPr>
+        <w:t xml:space="preserve">if </w:t>
+      </w:r>
+      <w:proofErr w:type="spellStart"/>
+      <w:r>
+        <w:rPr>
+          <w:rFonts w:ascii="Inter" w:eastAsia="Times New Roman" w:hAnsi="Inter" w:cs="Courier New"/>
+          <w:color w:val="BCBEC4"/>
+          <w:kern w:val="0"/>
+          <w:sz w:val="20"/>
+          <w:szCs w:val="20"/>
+          <w14:ligatures w14:val="none"/>
+        </w:rPr>
+        <w:t>letter_digit.</w:t>
+      </w:r>
+      <w:r>
+        <w:rPr>
+          <w:rFonts w:ascii="Inter" w:eastAsia="Times New Roman" w:hAnsi="Inter" w:cs="Courier New"/>
+          <w:color w:val="B200B2"/>
+          <w:kern w:val="0"/>
+          <w:sz w:val="20"/>
+          <w:szCs w:val="20"/>
+          <w14:ligatures w14:val="none"/>
+        </w:rPr>
+        <w:t>__contains</w:t>
+      </w:r>
+      <w:proofErr w:type="spellEnd"/>
+      <w:r>
+        <w:rPr>
+          <w:rFonts w:ascii="Inter" w:eastAsia="Times New Roman" w:hAnsi="Inter" w:cs="Courier New"/>
+          <w:color w:val="B200B2"/>
+          <w:kern w:val="0"/>
+          <w:sz w:val="20"/>
+          <w:szCs w:val="20"/>
+          <w14:ligatures w14:val="none"/>
+        </w:rPr>
+        <w:t>__</w:t>
+      </w:r>
+      <w:r>
+        <w:rPr>
+          <w:rFonts w:ascii="Inter" w:eastAsia="Times New Roman" w:hAnsi="Inter" w:cs="Courier New"/>
+          <w:color w:val="BCBEC4"/>
+          <w:kern w:val="0"/>
+          <w:sz w:val="20"/>
+          <w:szCs w:val="20"/>
+          <w14:ligatures w14:val="none"/>
+        </w:rPr>
+        <w:t>(program[index]):</w:t>
+      </w:r>
+      <w:r>
+        <w:rPr>
+          <w:rFonts w:ascii="Inter" w:eastAsia="Times New Roman" w:hAnsi="Inter" w:cs="Courier New"/>
+          <w:color w:val="BCBEC4"/>
+          <w:kern w:val="0"/>
+          <w:sz w:val="20"/>
+          <w:szCs w:val="20"/>
+          <w14:ligatures w14:val="none"/>
+        </w:rPr>
+        <w:br/>
+        <w:t xml:space="preserve">                state = </w:t>
+      </w:r>
+      <w:r>
+        <w:rPr>
+          <w:rFonts w:ascii="Inter" w:eastAsia="Times New Roman" w:hAnsi="Inter" w:cs="Courier New"/>
+          <w:color w:val="2AACB8"/>
+          <w:kern w:val="0"/>
+          <w:sz w:val="20"/>
+          <w:szCs w:val="20"/>
+          <w14:ligatures w14:val="none"/>
+        </w:rPr>
+        <w:t>1</w:t>
+      </w:r>
+      <w:r>
+        <w:rPr>
+          <w:rFonts w:ascii="Inter" w:eastAsia="Times New Roman" w:hAnsi="Inter" w:cs="Courier New"/>
+          <w:color w:val="2AACB8"/>
+          <w:kern w:val="0"/>
+          <w:sz w:val="20"/>
+          <w:szCs w:val="20"/>
+          <w14:ligatures w14:val="none"/>
+        </w:rPr>
+        <w:br/>
+        <w:t xml:space="preserve">            </w:t>
+      </w:r>
+      <w:r>
+        <w:rPr>
+          <w:rFonts w:ascii="Inter" w:eastAsia="Times New Roman" w:hAnsi="Inter" w:cs="Courier New"/>
+          <w:color w:val="CF8E6D"/>
+          <w:kern w:val="0"/>
+          <w:sz w:val="20"/>
+          <w:szCs w:val="20"/>
+          <w14:ligatures w14:val="none"/>
+        </w:rPr>
+        <w:t>else</w:t>
+      </w:r>
+      <w:r>
+        <w:rPr>
+          <w:rFonts w:ascii="Inter" w:eastAsia="Times New Roman" w:hAnsi="Inter" w:cs="Courier New"/>
+          <w:color w:val="BCBEC4"/>
+          <w:kern w:val="0"/>
+          <w:sz w:val="20"/>
+          <w:szCs w:val="20"/>
+          <w14:ligatures w14:val="none"/>
+        </w:rPr>
+        <w:t>:</w:t>
+      </w:r>
+      <w:r>
+        <w:rPr>
+          <w:rFonts w:ascii="Inter" w:eastAsia="Times New Roman" w:hAnsi="Inter" w:cs="Courier New"/>
+          <w:color w:val="BCBEC4"/>
+          <w:kern w:val="0"/>
+          <w:sz w:val="20"/>
+          <w:szCs w:val="20"/>
+          <w14:ligatures w14:val="none"/>
+        </w:rPr>
+        <w:br/>
+        <w:t xml:space="preserve">                state = </w:t>
+      </w:r>
+      <w:r>
+        <w:rPr>
+          <w:rFonts w:ascii="Inter" w:eastAsia="Times New Roman" w:hAnsi="Inter" w:cs="Courier New"/>
+          <w:color w:val="2AACB8"/>
+          <w:kern w:val="0"/>
+          <w:sz w:val="20"/>
+          <w:szCs w:val="20"/>
+          <w14:ligatures w14:val="none"/>
+        </w:rPr>
+        <w:t>2</w:t>
+      </w:r>
+      <w:r>
+        <w:rPr>
+          <w:rFonts w:ascii="Inter" w:eastAsia="Times New Roman" w:hAnsi="Inter" w:cs="Courier New"/>
+          <w:color w:val="2AACB8"/>
+          <w:kern w:val="0"/>
+          <w:sz w:val="20"/>
+          <w:szCs w:val="20"/>
+          <w14:ligatures w14:val="none"/>
+        </w:rPr>
+        <w:br/>
+        <w:t xml:space="preserve">        </w:t>
+      </w:r>
+      <w:proofErr w:type="spellStart"/>
+      <w:r>
+        <w:rPr>
+          <w:rFonts w:ascii="Inter" w:eastAsia="Times New Roman" w:hAnsi="Inter" w:cs="Courier New"/>
+          <w:color w:val="CF8E6D"/>
+          <w:kern w:val="0"/>
+          <w:sz w:val="20"/>
+          <w:szCs w:val="20"/>
+          <w14:ligatures w14:val="none"/>
+        </w:rPr>
+        <w:t>elif</w:t>
+      </w:r>
+      <w:proofErr w:type="spellEnd"/>
+      <w:r>
+        <w:rPr>
+          <w:rFonts w:ascii="Inter" w:eastAsia="Times New Roman" w:hAnsi="Inter" w:cs="Courier New"/>
+          <w:color w:val="CF8E6D"/>
+          <w:kern w:val="0"/>
+          <w:sz w:val="20"/>
+          <w:szCs w:val="20"/>
+          <w14:ligatures w14:val="none"/>
+        </w:rPr>
+        <w:t xml:space="preserve"> </w:t>
+      </w:r>
+      <w:r>
+        <w:rPr>
+          <w:rFonts w:ascii="Inter" w:eastAsia="Times New Roman" w:hAnsi="Inter" w:cs="Courier New"/>
+          <w:color w:val="BCBEC4"/>
+          <w:kern w:val="0"/>
+          <w:sz w:val="20"/>
+          <w:szCs w:val="20"/>
+          <w14:ligatures w14:val="none"/>
+        </w:rPr>
+        <w:t xml:space="preserve">state == </w:t>
+      </w:r>
+      <w:r>
+        <w:rPr>
+          <w:rFonts w:ascii="Inter" w:eastAsia="Times New Roman" w:hAnsi="Inter" w:cs="Courier New"/>
+          <w:color w:val="2AACB8"/>
+          <w:kern w:val="0"/>
+          <w:sz w:val="20"/>
+          <w:szCs w:val="20"/>
+          <w14:ligatures w14:val="none"/>
+        </w:rPr>
+        <w:t>2</w:t>
+      </w:r>
+      <w:r>
+        <w:rPr>
+          <w:rFonts w:ascii="Inter" w:eastAsia="Times New Roman" w:hAnsi="Inter" w:cs="Courier New"/>
+          <w:color w:val="BCBEC4"/>
+          <w:kern w:val="0"/>
+          <w:sz w:val="20"/>
+          <w:szCs w:val="20"/>
+          <w14:ligatures w14:val="none"/>
+        </w:rPr>
+        <w:t>:</w:t>
+      </w:r>
+      <w:r>
+        <w:rPr>
+          <w:rFonts w:ascii="Inter" w:eastAsia="Times New Roman" w:hAnsi="Inter" w:cs="Courier New"/>
+          <w:color w:val="BCBEC4"/>
+          <w:kern w:val="0"/>
+          <w:sz w:val="20"/>
+          <w:szCs w:val="20"/>
+          <w14:ligatures w14:val="none"/>
+        </w:rPr>
+        <w:br/>
+        <w:t xml:space="preserve">            index -= </w:t>
+      </w:r>
+      <w:r>
+        <w:rPr>
+          <w:rFonts w:ascii="Inter" w:eastAsia="Times New Roman" w:hAnsi="Inter" w:cs="Courier New"/>
+          <w:color w:val="2AACB8"/>
+          <w:kern w:val="0"/>
+          <w:sz w:val="20"/>
+          <w:szCs w:val="20"/>
+          <w14:ligatures w14:val="none"/>
+        </w:rPr>
+        <w:t>1</w:t>
+      </w:r>
+      <w:r>
+        <w:rPr>
+          <w:rFonts w:ascii="Inter" w:eastAsia="Times New Roman" w:hAnsi="Inter" w:cs="Courier New"/>
+          <w:color w:val="2AACB8"/>
+          <w:kern w:val="0"/>
+          <w:sz w:val="20"/>
+          <w:szCs w:val="20"/>
+          <w14:ligatures w14:val="none"/>
+        </w:rPr>
+        <w:br/>
+        <w:t xml:space="preserve">            </w:t>
+      </w:r>
+      <w:r>
+        <w:rPr>
+          <w:rFonts w:ascii="Inter" w:eastAsia="Times New Roman" w:hAnsi="Inter" w:cs="Courier New"/>
+          <w:color w:val="BCBEC4"/>
+          <w:kern w:val="0"/>
+          <w:sz w:val="20"/>
+          <w:szCs w:val="20"/>
+          <w14:ligatures w14:val="none"/>
+        </w:rPr>
+        <w:t>token = program[</w:t>
+      </w:r>
+      <w:proofErr w:type="spellStart"/>
+      <w:r>
+        <w:rPr>
+          <w:rFonts w:ascii="Inter" w:eastAsia="Times New Roman" w:hAnsi="Inter" w:cs="Courier New"/>
+          <w:color w:val="BCBEC4"/>
+          <w:kern w:val="0"/>
+          <w:sz w:val="20"/>
+          <w:szCs w:val="20"/>
+          <w14:ligatures w14:val="none"/>
+        </w:rPr>
+        <w:t>m:index</w:t>
+      </w:r>
+      <w:proofErr w:type="spellEnd"/>
+      <w:r>
+        <w:rPr>
+          <w:rFonts w:ascii="Inter" w:eastAsia="Times New Roman" w:hAnsi="Inter" w:cs="Courier New"/>
+          <w:color w:val="BCBEC4"/>
+          <w:kern w:val="0"/>
+          <w:sz w:val="20"/>
+          <w:szCs w:val="20"/>
+          <w14:ligatures w14:val="none"/>
+        </w:rPr>
+        <w:t>]</w:t>
+      </w:r>
+      <w:r>
+        <w:rPr>
+          <w:rFonts w:ascii="Inter" w:eastAsia="Times New Roman" w:hAnsi="Inter" w:cs="Courier New"/>
+          <w:color w:val="BCBEC4"/>
+          <w:kern w:val="0"/>
+          <w:sz w:val="20"/>
+          <w:szCs w:val="20"/>
+          <w14:ligatures w14:val="none"/>
+        </w:rPr>
+        <w:br/>
+        <w:t xml:space="preserve">            index += </w:t>
+      </w:r>
+      <w:r>
+        <w:rPr>
+          <w:rFonts w:ascii="Inter" w:eastAsia="Times New Roman" w:hAnsi="Inter" w:cs="Courier New"/>
+          <w:color w:val="2AACB8"/>
+          <w:kern w:val="0"/>
+          <w:sz w:val="20"/>
+          <w:szCs w:val="20"/>
+          <w14:ligatures w14:val="none"/>
+        </w:rPr>
+        <w:t>1</w:t>
+      </w:r>
+      <w:r>
+        <w:rPr>
+          <w:rFonts w:ascii="Inter" w:eastAsia="Times New Roman" w:hAnsi="Inter" w:cs="Courier New"/>
+          <w:color w:val="2AACB8"/>
+          <w:kern w:val="0"/>
+          <w:sz w:val="20"/>
+          <w:szCs w:val="20"/>
+          <w14:ligatures w14:val="none"/>
+        </w:rPr>
+        <w:br/>
+        <w:t xml:space="preserve">            </w:t>
+      </w:r>
+      <w:r>
+        <w:rPr>
+          <w:rFonts w:ascii="Inter" w:eastAsia="Times New Roman" w:hAnsi="Inter" w:cs="Courier New"/>
+          <w:color w:val="CF8E6D"/>
+          <w:kern w:val="0"/>
+          <w:sz w:val="20"/>
+          <w:szCs w:val="20"/>
+          <w14:ligatures w14:val="none"/>
+        </w:rPr>
+        <w:t xml:space="preserve">if </w:t>
+      </w:r>
+      <w:proofErr w:type="spellStart"/>
+      <w:r>
+        <w:rPr>
+          <w:rFonts w:ascii="Inter" w:eastAsia="Times New Roman" w:hAnsi="Inter" w:cs="Courier New"/>
+          <w:color w:val="BCBEC4"/>
+          <w:kern w:val="0"/>
+          <w:sz w:val="20"/>
+          <w:szCs w:val="20"/>
+          <w14:ligatures w14:val="none"/>
+        </w:rPr>
+        <w:t>KW.</w:t>
+      </w:r>
+      <w:r>
+        <w:rPr>
+          <w:rFonts w:ascii="Inter" w:eastAsia="Times New Roman" w:hAnsi="Inter" w:cs="Courier New"/>
+          <w:color w:val="B200B2"/>
+          <w:kern w:val="0"/>
+          <w:sz w:val="20"/>
+          <w:szCs w:val="20"/>
+          <w14:ligatures w14:val="none"/>
+        </w:rPr>
+        <w:t>__contains</w:t>
+      </w:r>
+      <w:proofErr w:type="spellEnd"/>
+      <w:r>
+        <w:rPr>
+          <w:rFonts w:ascii="Inter" w:eastAsia="Times New Roman" w:hAnsi="Inter" w:cs="Courier New"/>
+          <w:color w:val="B200B2"/>
+          <w:kern w:val="0"/>
+          <w:sz w:val="20"/>
+          <w:szCs w:val="20"/>
+          <w14:ligatures w14:val="none"/>
+        </w:rPr>
+        <w:t>__</w:t>
+      </w:r>
+      <w:r>
+        <w:rPr>
+          <w:rFonts w:ascii="Inter" w:eastAsia="Times New Roman" w:hAnsi="Inter" w:cs="Courier New"/>
+          <w:color w:val="BCBEC4"/>
+          <w:kern w:val="0"/>
+          <w:sz w:val="20"/>
+          <w:szCs w:val="20"/>
+          <w14:ligatures w14:val="none"/>
+        </w:rPr>
+        <w:t>(token):</w:t>
+      </w:r>
+      <w:r>
+        <w:rPr>
+          <w:rFonts w:ascii="Inter" w:eastAsia="Times New Roman" w:hAnsi="Inter" w:cs="Courier New"/>
+          <w:color w:val="BCBEC4"/>
+          <w:kern w:val="0"/>
+          <w:sz w:val="20"/>
+          <w:szCs w:val="20"/>
+          <w14:ligatures w14:val="none"/>
+        </w:rPr>
+        <w:br/>
+        <w:t xml:space="preserve">                </w:t>
+      </w:r>
+      <w:r>
+        <w:rPr>
+          <w:rFonts w:ascii="Inter" w:eastAsia="Times New Roman" w:hAnsi="Inter" w:cs="Courier New"/>
+          <w:color w:val="CF8E6D"/>
+          <w:kern w:val="0"/>
+          <w:sz w:val="20"/>
+          <w:szCs w:val="20"/>
+          <w14:ligatures w14:val="none"/>
+        </w:rPr>
+        <w:t xml:space="preserve">return </w:t>
+      </w:r>
+      <w:r>
+        <w:rPr>
+          <w:rFonts w:ascii="Inter" w:eastAsia="Times New Roman" w:hAnsi="Inter" w:cs="Courier New"/>
+          <w:color w:val="BCBEC4"/>
+          <w:kern w:val="0"/>
+          <w:sz w:val="20"/>
+          <w:szCs w:val="20"/>
+          <w14:ligatures w14:val="none"/>
+        </w:rPr>
+        <w:t xml:space="preserve">Token(token, </w:t>
+      </w:r>
+      <w:proofErr w:type="spellStart"/>
+      <w:r>
+        <w:rPr>
+          <w:rFonts w:ascii="Inter" w:eastAsia="Times New Roman" w:hAnsi="Inter" w:cs="Courier New"/>
+          <w:color w:val="6AAB73"/>
+          <w:kern w:val="0"/>
+          <w:sz w:val="20"/>
+          <w:szCs w:val="20"/>
+          <w14:ligatures w14:val="none"/>
+        </w:rPr>
+        <w:t>f'T</w:t>
+      </w:r>
+      <w:proofErr w:type="spellEnd"/>
+      <w:r>
+        <w:rPr>
+          <w:rFonts w:ascii="Inter" w:eastAsia="Times New Roman" w:hAnsi="Inter" w:cs="Courier New"/>
+          <w:color w:val="6AAB73"/>
+          <w:kern w:val="0"/>
+          <w:sz w:val="20"/>
+          <w:szCs w:val="20"/>
+          <w14:ligatures w14:val="none"/>
+        </w:rPr>
+        <w:t>_</w:t>
+      </w:r>
+      <w:r>
+        <w:rPr>
+          <w:rFonts w:ascii="Inter" w:eastAsia="Times New Roman" w:hAnsi="Inter" w:cs="Courier New"/>
+          <w:color w:val="CF8E6D"/>
+          <w:kern w:val="0"/>
+          <w:sz w:val="20"/>
+          <w:szCs w:val="20"/>
+          <w14:ligatures w14:val="none"/>
+        </w:rPr>
+        <w:t>{</w:t>
+      </w:r>
+      <w:proofErr w:type="spellStart"/>
+      <w:r>
+        <w:rPr>
+          <w:rFonts w:ascii="Inter" w:eastAsia="Times New Roman" w:hAnsi="Inter" w:cs="Courier New"/>
+          <w:color w:val="BCBEC4"/>
+          <w:kern w:val="0"/>
+          <w:sz w:val="20"/>
+          <w:szCs w:val="20"/>
+          <w14:ligatures w14:val="none"/>
+        </w:rPr>
+        <w:t>token.capitalize</w:t>
+      </w:r>
+      <w:proofErr w:type="spellEnd"/>
+      <w:r>
+        <w:rPr>
+          <w:rFonts w:ascii="Inter" w:eastAsia="Times New Roman" w:hAnsi="Inter" w:cs="Courier New"/>
+          <w:color w:val="BCBEC4"/>
+          <w:kern w:val="0"/>
+          <w:sz w:val="20"/>
+          <w:szCs w:val="20"/>
+          <w14:ligatures w14:val="none"/>
+        </w:rPr>
+        <w:t>()</w:t>
+      </w:r>
+      <w:r>
+        <w:rPr>
+          <w:rFonts w:ascii="Inter" w:eastAsia="Times New Roman" w:hAnsi="Inter" w:cs="Courier New"/>
+          <w:color w:val="CF8E6D"/>
+          <w:kern w:val="0"/>
+          <w:sz w:val="20"/>
+          <w:szCs w:val="20"/>
+          <w14:ligatures w14:val="none"/>
+        </w:rPr>
+        <w:t>}</w:t>
+      </w:r>
+      <w:r>
+        <w:rPr>
+          <w:rFonts w:ascii="Inter" w:eastAsia="Times New Roman" w:hAnsi="Inter" w:cs="Courier New"/>
+          <w:color w:val="6AAB73"/>
+          <w:kern w:val="0"/>
+          <w:sz w:val="20"/>
+          <w:szCs w:val="20"/>
+          <w14:ligatures w14:val="none"/>
+        </w:rPr>
+        <w:t>'</w:t>
+      </w:r>
+      <w:r>
+        <w:rPr>
+          <w:rFonts w:ascii="Inter" w:eastAsia="Times New Roman" w:hAnsi="Inter" w:cs="Courier New"/>
+          <w:color w:val="BCBEC4"/>
+          <w:kern w:val="0"/>
+          <w:sz w:val="20"/>
+          <w:szCs w:val="20"/>
+          <w14:ligatures w14:val="none"/>
+        </w:rPr>
+        <w:t>), index</w:t>
+      </w:r>
+      <w:r>
+        <w:rPr>
+          <w:rFonts w:ascii="Inter" w:eastAsia="Times New Roman" w:hAnsi="Inter" w:cs="Courier New"/>
+          <w:color w:val="BCBEC4"/>
+          <w:kern w:val="0"/>
+          <w:sz w:val="20"/>
+          <w:szCs w:val="20"/>
+          <w14:ligatures w14:val="none"/>
+        </w:rPr>
+        <w:br/>
+        <w:t xml:space="preserve">            </w:t>
+      </w:r>
+      <w:r>
+        <w:rPr>
+          <w:rFonts w:ascii="Inter" w:eastAsia="Times New Roman" w:hAnsi="Inter" w:cs="Courier New"/>
+          <w:color w:val="CF8E6D"/>
+          <w:kern w:val="0"/>
+          <w:sz w:val="20"/>
+          <w:szCs w:val="20"/>
+          <w14:ligatures w14:val="none"/>
+        </w:rPr>
+        <w:t>else</w:t>
+      </w:r>
+      <w:r>
+        <w:rPr>
+          <w:rFonts w:ascii="Inter" w:eastAsia="Times New Roman" w:hAnsi="Inter" w:cs="Courier New"/>
+          <w:color w:val="BCBEC4"/>
+          <w:kern w:val="0"/>
+          <w:sz w:val="20"/>
+          <w:szCs w:val="20"/>
+          <w14:ligatures w14:val="none"/>
+        </w:rPr>
+        <w:t>:</w:t>
+      </w:r>
+      <w:r>
+        <w:rPr>
+          <w:rFonts w:ascii="Inter" w:eastAsia="Times New Roman" w:hAnsi="Inter" w:cs="Courier New"/>
+          <w:color w:val="BCBEC4"/>
+          <w:kern w:val="0"/>
+          <w:sz w:val="20"/>
+          <w:szCs w:val="20"/>
+          <w14:ligatures w14:val="none"/>
+        </w:rPr>
+        <w:br/>
+        <w:t xml:space="preserve">                </w:t>
+      </w:r>
+      <w:r>
+        <w:rPr>
+          <w:rFonts w:ascii="Inter" w:eastAsia="Times New Roman" w:hAnsi="Inter" w:cs="Courier New"/>
+          <w:color w:val="CF8E6D"/>
+          <w:kern w:val="0"/>
+          <w:sz w:val="20"/>
+          <w:szCs w:val="20"/>
+          <w14:ligatures w14:val="none"/>
+        </w:rPr>
+        <w:t xml:space="preserve">return </w:t>
+      </w:r>
+      <w:r>
+        <w:rPr>
+          <w:rFonts w:ascii="Inter" w:eastAsia="Times New Roman" w:hAnsi="Inter" w:cs="Courier New"/>
+          <w:color w:val="BCBEC4"/>
+          <w:kern w:val="0"/>
+          <w:sz w:val="20"/>
+          <w:szCs w:val="20"/>
+          <w14:ligatures w14:val="none"/>
+        </w:rPr>
+        <w:t xml:space="preserve">Token(token, </w:t>
+      </w:r>
+      <w:r>
+        <w:rPr>
+          <w:rFonts w:ascii="Inter" w:eastAsia="Times New Roman" w:hAnsi="Inter" w:cs="Courier New"/>
+          <w:color w:val="6AAB73"/>
+          <w:kern w:val="0"/>
+          <w:sz w:val="20"/>
+          <w:szCs w:val="20"/>
+          <w14:ligatures w14:val="none"/>
+        </w:rPr>
+        <w:t>"</w:t>
+      </w:r>
+      <w:proofErr w:type="spellStart"/>
+      <w:r>
+        <w:rPr>
+          <w:rFonts w:ascii="Inter" w:eastAsia="Times New Roman" w:hAnsi="Inter" w:cs="Courier New"/>
+          <w:color w:val="6AAB73"/>
+          <w:kern w:val="0"/>
+          <w:sz w:val="20"/>
+          <w:szCs w:val="20"/>
+          <w14:ligatures w14:val="none"/>
+        </w:rPr>
+        <w:t>T_Id</w:t>
+      </w:r>
+      <w:proofErr w:type="spellEnd"/>
+      <w:r>
+        <w:rPr>
+          <w:rFonts w:ascii="Inter" w:eastAsia="Times New Roman" w:hAnsi="Inter" w:cs="Courier New"/>
+          <w:color w:val="6AAB73"/>
+          <w:kern w:val="0"/>
+          <w:sz w:val="20"/>
+          <w:szCs w:val="20"/>
+          <w14:ligatures w14:val="none"/>
+        </w:rPr>
+        <w:t>"</w:t>
+      </w:r>
+      <w:r>
+        <w:rPr>
+          <w:rFonts w:ascii="Inter" w:eastAsia="Times New Roman" w:hAnsi="Inter" w:cs="Courier New"/>
+          <w:color w:val="BCBEC4"/>
+          <w:kern w:val="0"/>
+          <w:sz w:val="20"/>
+          <w:szCs w:val="20"/>
+          <w14:ligatures w14:val="none"/>
+        </w:rPr>
+        <w:t>), index</w:t>
       </w:r>
     </w:p>
     <w:p>
@@ -2823,7 +5231,7 @@
           <w:lang w:val="fa-IR" w:bidi="fa-IR"/>
         </w:rPr>
         <w:drawing>
-          <wp:inline distT="0" distB="0" distL="0" distR="0" wp14:anchorId="5293F7ED" wp14:editId="47410B15">
+          <wp:inline distT="0" distB="0" distL="0" distR="0" wp14:anchorId="5293F7ED" wp14:editId="1AC62C3F">
             <wp:extent cx="5943600" cy="3002280"/>
             <wp:effectExtent l="0" t="0" r="0" b="7620"/>
             <wp:docPr id="169042185" name="Picture 3" descr="A diagram of a network&#10;&#10;Description automatically generated"/>
@@ -3122,7 +5530,6 @@
       <w:pPr>
         <w:bidi w:val="0"/>
         <w:rPr>
-          <w:rFonts w:hint="cs"/>
           <w:lang w:bidi="fa-IR"/>
         </w:rPr>
       </w:pPr>

</xml_diff>